<commit_message>
Add date-fns dependency and enhance document generation features
- Updated .prettierrc to increase print width for better formatting.
- Added date-fns as a dependency in package.json and package-lock.json.
- Enhanced +page.svelte to utilize date-fns for date formatting and improved document generation logic.
- Created dtype.ts for type definitions related to document data.
- Implemented dateHelper.ts for converting month numbers to Roman numerals.
- Updated template_skai.docx for compatibility with new features.
- Minor formatting fixes in svelte.config.js and vite.config.ts.
</commit_message>
<xml_diff>
--- a/static/template_skai.docx
+++ b/static/template_skai.docx
@@ -418,7 +418,7 @@
               <w:rPr>
                 <w:rFonts w:asciiTheme="majorHAnsi" w:eastAsia="Times New Roman" w:hAnsiTheme="majorHAnsi" w:cstheme="minorHAnsi"/>
                 <w:color w:val="000000"/>
-                <w:lang w:val="zh-CN" w:eastAsia="zh-CN"/>
+                <w:lang w:eastAsia="zh-CN"/>
               </w:rPr>
             </w:pPr>
             <w:r>
@@ -427,7 +427,7 @@
                 <w:color w:val="000000"/>
                 <w:lang w:val="zh-CN" w:eastAsia="zh-CN"/>
               </w:rPr>
-              <w:t xml:space="preserve"> Nomor   : 500.5.4/DPPP/SKAI/</w:t>
+              <w:t xml:space="preserve"> Nomor   : </w:t>
             </w:r>
             <w:r>
               <w:rPr>
@@ -435,55 +435,25 @@
                 <w:color w:val="000000"/>
                 <w:lang w:eastAsia="zh-CN"/>
               </w:rPr>
-              <w:t>09</w:t>
-            </w:r>
+              <w:t>{</w:t>
+            </w:r>
+            <w:proofErr w:type="spellStart"/>
             <w:r>
               <w:rPr>
                 <w:rFonts w:asciiTheme="majorHAnsi" w:eastAsia="Times New Roman" w:hAnsiTheme="majorHAnsi" w:cstheme="minorHAnsi"/>
                 <w:color w:val="000000"/>
                 <w:lang w:eastAsia="zh-CN"/>
               </w:rPr>
-              <w:t>1</w:t>
-            </w:r>
-            <w:r>
-              <w:rPr>
-                <w:rFonts w:asciiTheme="majorHAnsi" w:eastAsia="Times New Roman" w:hAnsiTheme="majorHAnsi" w:cstheme="minorHAnsi"/>
-                <w:color w:val="000000"/>
-                <w:lang w:val="zh-CN" w:eastAsia="zh-CN"/>
-              </w:rPr>
-              <w:t>/</w:t>
-            </w:r>
-            <w:r>
-              <w:rPr>
-                <w:rFonts w:asciiTheme="majorHAnsi" w:eastAsia="Times New Roman" w:hAnsiTheme="majorHAnsi" w:cstheme="minorHAnsi"/>
-                <w:color w:val="000000"/>
-                <w:lang w:val="id-ID" w:eastAsia="zh-CN"/>
-              </w:rPr>
-              <w:t>V</w:t>
-            </w:r>
+              <w:t>kodeSurat</w:t>
+            </w:r>
+            <w:proofErr w:type="spellEnd"/>
             <w:r>
               <w:rPr>
                 <w:rFonts w:asciiTheme="majorHAnsi" w:eastAsia="Times New Roman" w:hAnsiTheme="majorHAnsi" w:cstheme="minorHAnsi"/>
                 <w:color w:val="000000"/>
                 <w:lang w:eastAsia="zh-CN"/>
               </w:rPr>
-              <w:t>I</w:t>
-            </w:r>
-            <w:r>
-              <w:rPr>
-                <w:rFonts w:asciiTheme="majorHAnsi" w:eastAsia="Times New Roman" w:hAnsiTheme="majorHAnsi" w:cstheme="minorHAnsi"/>
-                <w:color w:val="000000"/>
-                <w:lang w:eastAsia="zh-CN"/>
-              </w:rPr>
-              <w:t>I</w:t>
-            </w:r>
-            <w:r>
-              <w:rPr>
-                <w:rFonts w:asciiTheme="majorHAnsi" w:eastAsia="Times New Roman" w:hAnsiTheme="majorHAnsi" w:cstheme="minorHAnsi"/>
-                <w:color w:val="000000"/>
-                <w:lang w:val="zh-CN" w:eastAsia="zh-CN"/>
-              </w:rPr>
-              <w:t>/2025</w:t>
+              <w:t>}</w:t>
             </w:r>
           </w:p>
           <w:p>
@@ -572,13 +542,33 @@
           <w:rFonts w:asciiTheme="majorHAnsi" w:hAnsiTheme="majorHAnsi" w:cstheme="minorHAnsi"/>
           <w:lang w:val="id-ID"/>
         </w:rPr>
-        <w:t xml:space="preserve">: </w:t>
+        <w:t>:</w:t>
       </w:r>
       <w:r>
         <w:rPr>
           <w:rFonts w:asciiTheme="majorHAnsi" w:hAnsiTheme="majorHAnsi" w:cstheme="minorHAnsi"/>
         </w:rPr>
-        <w:t xml:space="preserve"> DANDI</w:t>
+        <w:t xml:space="preserve"> </w:t>
+      </w:r>
+      <w:r>
+        <w:rPr>
+          <w:rFonts w:asciiTheme="majorHAnsi" w:hAnsiTheme="majorHAnsi" w:cstheme="minorHAnsi"/>
+        </w:rPr>
+        <w:t>{</w:t>
+      </w:r>
+      <w:proofErr w:type="spellStart"/>
+      <w:r>
+        <w:rPr>
+          <w:rFonts w:asciiTheme="majorHAnsi" w:hAnsiTheme="majorHAnsi" w:cstheme="minorHAnsi"/>
+        </w:rPr>
+        <w:t>nama</w:t>
+      </w:r>
+      <w:proofErr w:type="spellEnd"/>
+      <w:r>
+        <w:rPr>
+          <w:rFonts w:asciiTheme="majorHAnsi" w:hAnsiTheme="majorHAnsi" w:cstheme="minorHAnsi"/>
+        </w:rPr>
+        <w:t>}</w:t>
       </w:r>
     </w:p>
     <w:p>
@@ -627,19 +617,27 @@
         <w:rPr>
           <w:rFonts w:asciiTheme="majorHAnsi" w:hAnsiTheme="majorHAnsi" w:cstheme="minorHAnsi"/>
         </w:rPr>
-        <w:t xml:space="preserve"> PIABUNG </w:t>
-      </w:r>
+        <w:t>{</w:t>
+      </w:r>
+      <w:proofErr w:type="spellStart"/>
       <w:r>
         <w:rPr>
           <w:rFonts w:asciiTheme="majorHAnsi" w:hAnsiTheme="majorHAnsi" w:cstheme="minorHAnsi"/>
         </w:rPr>
-        <w:t xml:space="preserve"> </w:t>
-      </w:r>
+        <w:t>alamat</w:t>
+      </w:r>
+      <w:proofErr w:type="spellEnd"/>
       <w:r>
         <w:rPr>
           <w:rFonts w:asciiTheme="majorHAnsi" w:hAnsiTheme="majorHAnsi" w:cstheme="minorHAnsi"/>
         </w:rPr>
-        <w:t>KAB.KEP.ANAMBAS</w:t>
+        <w:t>}</w:t>
+      </w:r>
+      <w:r>
+        <w:rPr>
+          <w:rFonts w:asciiTheme="majorHAnsi" w:hAnsiTheme="majorHAnsi" w:cstheme="minorHAnsi"/>
+        </w:rPr>
+        <w:t xml:space="preserve"> KAB.KEP.ANAMBAS</w:t>
       </w:r>
     </w:p>
     <w:p>
@@ -675,7 +673,21 @@
         <w:rPr>
           <w:rFonts w:asciiTheme="majorHAnsi" w:hAnsiTheme="majorHAnsi" w:cstheme="minorHAnsi"/>
         </w:rPr>
-        <w:t>082275636484</w:t>
+        <w:t>{</w:t>
+      </w:r>
+      <w:proofErr w:type="spellStart"/>
+      <w:r>
+        <w:rPr>
+          <w:rFonts w:asciiTheme="majorHAnsi" w:hAnsiTheme="majorHAnsi" w:cstheme="minorHAnsi"/>
+        </w:rPr>
+        <w:t>noHp</w:t>
+      </w:r>
+      <w:proofErr w:type="spellEnd"/>
+      <w:r>
+        <w:rPr>
+          <w:rFonts w:asciiTheme="majorHAnsi" w:hAnsiTheme="majorHAnsi" w:cstheme="minorHAnsi"/>
+        </w:rPr>
+        <w:t>}</w:t>
       </w:r>
     </w:p>
     <w:p>
@@ -701,16 +713,16 @@
         <w:tblLook w:val="04A0" w:firstRow="1" w:lastRow="0" w:firstColumn="1" w:lastColumn="0" w:noHBand="0" w:noVBand="1"/>
       </w:tblPr>
       <w:tblGrid>
-        <w:gridCol w:w="562"/>
-        <w:gridCol w:w="3122"/>
-        <w:gridCol w:w="989"/>
-        <w:gridCol w:w="1701"/>
-        <w:gridCol w:w="2822"/>
+        <w:gridCol w:w="1340"/>
+        <w:gridCol w:w="2823"/>
+        <w:gridCol w:w="926"/>
+        <w:gridCol w:w="1637"/>
+        <w:gridCol w:w="2470"/>
       </w:tblGrid>
       <w:tr>
         <w:tc>
           <w:tcPr>
-            <w:tcW w:w="562" w:type="dxa"/>
+            <w:tcW w:w="930" w:type="dxa"/>
             <w:vMerge w:val="restart"/>
             <w:vAlign w:val="center"/>
           </w:tcPr>
@@ -738,7 +750,7 @@
         </w:tc>
         <w:tc>
           <w:tcPr>
-            <w:tcW w:w="3122" w:type="dxa"/>
+            <w:tcW w:w="2998" w:type="dxa"/>
             <w:vMerge w:val="restart"/>
             <w:vAlign w:val="center"/>
           </w:tcPr>
@@ -766,7 +778,7 @@
         </w:tc>
         <w:tc>
           <w:tcPr>
-            <w:tcW w:w="2690" w:type="dxa"/>
+            <w:tcW w:w="2600" w:type="dxa"/>
             <w:gridSpan w:val="2"/>
             <w:vAlign w:val="center"/>
           </w:tcPr>
@@ -794,7 +806,7 @@
         </w:tc>
         <w:tc>
           <w:tcPr>
-            <w:tcW w:w="2822" w:type="dxa"/>
+            <w:tcW w:w="2668" w:type="dxa"/>
             <w:vMerge w:val="restart"/>
             <w:vAlign w:val="center"/>
           </w:tcPr>
@@ -824,7 +836,7 @@
       <w:tr>
         <w:tc>
           <w:tcPr>
-            <w:tcW w:w="562" w:type="dxa"/>
+            <w:tcW w:w="930" w:type="dxa"/>
             <w:vMerge/>
           </w:tcPr>
           <w:p>
@@ -839,7 +851,7 @@
         </w:tc>
         <w:tc>
           <w:tcPr>
-            <w:tcW w:w="3122" w:type="dxa"/>
+            <w:tcW w:w="2998" w:type="dxa"/>
             <w:vMerge/>
           </w:tcPr>
           <w:p>
@@ -854,7 +866,7 @@
         </w:tc>
         <w:tc>
           <w:tcPr>
-            <w:tcW w:w="989" w:type="dxa"/>
+            <w:tcW w:w="963" w:type="dxa"/>
           </w:tcPr>
           <w:p>
             <w:pPr>
@@ -880,7 +892,7 @@
         </w:tc>
         <w:tc>
           <w:tcPr>
-            <w:tcW w:w="1701" w:type="dxa"/>
+            <w:tcW w:w="1637" w:type="dxa"/>
           </w:tcPr>
           <w:p>
             <w:pPr>
@@ -906,7 +918,7 @@
         </w:tc>
         <w:tc>
           <w:tcPr>
-            <w:tcW w:w="2822" w:type="dxa"/>
+            <w:tcW w:w="2668" w:type="dxa"/>
             <w:vMerge/>
           </w:tcPr>
           <w:p>
@@ -923,7 +935,7 @@
       <w:tr>
         <w:tc>
           <w:tcPr>
-            <w:tcW w:w="562" w:type="dxa"/>
+            <w:tcW w:w="930" w:type="dxa"/>
             <w:vAlign w:val="center"/>
           </w:tcPr>
           <w:p>
@@ -938,13 +950,33 @@
               <w:rPr>
                 <w:rFonts w:asciiTheme="majorHAnsi" w:hAnsiTheme="majorHAnsi" w:cstheme="minorHAnsi"/>
               </w:rPr>
-              <w:t>1</w:t>
-            </w:r>
-          </w:p>
-        </w:tc>
-        <w:tc>
-          <w:tcPr>
-            <w:tcW w:w="3122" w:type="dxa"/>
+              <w:t>{#</w:t>
+            </w:r>
+            <w:proofErr w:type="gramStart"/>
+            <w:r>
+              <w:rPr>
+                <w:rFonts w:asciiTheme="majorHAnsi" w:hAnsiTheme="majorHAnsi" w:cstheme="minorHAnsi"/>
+              </w:rPr>
+              <w:t>ikan}</w:t>
+            </w:r>
+            <w:r>
+              <w:rPr>
+                <w:rFonts w:asciiTheme="majorHAnsi" w:hAnsiTheme="majorHAnsi" w:cstheme="minorHAnsi"/>
+              </w:rPr>
+              <w:t>{</w:t>
+            </w:r>
+            <w:proofErr w:type="gramEnd"/>
+            <w:r>
+              <w:rPr>
+                <w:rFonts w:asciiTheme="majorHAnsi" w:hAnsiTheme="majorHAnsi" w:cstheme="minorHAnsi"/>
+              </w:rPr>
+              <w:t>no}</w:t>
+            </w:r>
+          </w:p>
+        </w:tc>
+        <w:tc>
+          <w:tcPr>
+            <w:tcW w:w="2998" w:type="dxa"/>
           </w:tcPr>
           <w:p>
             <w:pPr>
@@ -957,27 +989,60 @@
               <w:rPr>
                 <w:rFonts w:asciiTheme="majorHAnsi" w:hAnsiTheme="majorHAnsi" w:cstheme="minorHAnsi"/>
               </w:rPr>
-              <w:t>IKAN BILIS / TERI</w:t>
-            </w:r>
-          </w:p>
-        </w:tc>
-        <w:tc>
-          <w:tcPr>
-            <w:tcW w:w="989" w:type="dxa"/>
+              <w:t>{</w:t>
+            </w:r>
+            <w:proofErr w:type="spellStart"/>
+            <w:r>
+              <w:rPr>
+                <w:rFonts w:asciiTheme="majorHAnsi" w:hAnsiTheme="majorHAnsi" w:cstheme="minorHAnsi"/>
+              </w:rPr>
+              <w:t>nama</w:t>
+            </w:r>
+            <w:proofErr w:type="spellEnd"/>
+            <w:r>
+              <w:rPr>
+                <w:rFonts w:asciiTheme="majorHAnsi" w:hAnsiTheme="majorHAnsi" w:cstheme="minorHAnsi"/>
+              </w:rPr>
+              <w:t>}</w:t>
+            </w:r>
+          </w:p>
+        </w:tc>
+        <w:tc>
+          <w:tcPr>
+            <w:tcW w:w="963" w:type="dxa"/>
           </w:tcPr>
           <w:p>
             <w:pPr>
               <w:pStyle w:val="NoSpacing"/>
               <w:rPr>
                 <w:rFonts w:asciiTheme="majorHAnsi" w:hAnsiTheme="majorHAnsi" w:cstheme="minorHAnsi"/>
-                <w:lang w:val="id-ID"/>
-              </w:rPr>
-            </w:pPr>
-          </w:p>
-        </w:tc>
-        <w:tc>
-          <w:tcPr>
-            <w:tcW w:w="1701" w:type="dxa"/>
+              </w:rPr>
+            </w:pPr>
+            <w:r>
+              <w:rPr>
+                <w:rFonts w:asciiTheme="majorHAnsi" w:hAnsiTheme="majorHAnsi" w:cstheme="minorHAnsi"/>
+              </w:rPr>
+              <w:t>{</w:t>
+            </w:r>
+            <w:proofErr w:type="spellStart"/>
+            <w:r>
+              <w:rPr>
+                <w:rFonts w:asciiTheme="majorHAnsi" w:hAnsiTheme="majorHAnsi" w:cstheme="minorHAnsi"/>
+              </w:rPr>
+              <w:t>koli</w:t>
+            </w:r>
+            <w:proofErr w:type="spellEnd"/>
+            <w:r>
+              <w:rPr>
+                <w:rFonts w:asciiTheme="majorHAnsi" w:hAnsiTheme="majorHAnsi" w:cstheme="minorHAnsi"/>
+              </w:rPr>
+              <w:t>}</w:t>
+            </w:r>
+          </w:p>
+        </w:tc>
+        <w:tc>
+          <w:tcPr>
+            <w:tcW w:w="1637" w:type="dxa"/>
             <w:vAlign w:val="center"/>
           </w:tcPr>
           <w:p>
@@ -992,13 +1057,13 @@
               <w:rPr>
                 <w:rFonts w:asciiTheme="majorHAnsi" w:hAnsiTheme="majorHAnsi" w:cstheme="minorHAnsi"/>
               </w:rPr>
-              <w:t>1.238</w:t>
-            </w:r>
-          </w:p>
-        </w:tc>
-        <w:tc>
-          <w:tcPr>
-            <w:tcW w:w="2822" w:type="dxa"/>
+              <w:t>{volume}</w:t>
+            </w:r>
+          </w:p>
+        </w:tc>
+        <w:tc>
+          <w:tcPr>
+            <w:tcW w:w="2668" w:type="dxa"/>
             <w:vAlign w:val="center"/>
           </w:tcPr>
           <w:p>
@@ -1015,19 +1080,35 @@
               <w:rPr>
                 <w:rFonts w:asciiTheme="majorHAnsi" w:hAnsiTheme="majorHAnsi" w:cstheme="minorHAnsi"/>
               </w:rPr>
-              <w:t>Rp.</w:t>
-            </w:r>
-            <w:r>
-              <w:rPr>
-                <w:rFonts w:asciiTheme="majorHAnsi" w:hAnsiTheme="majorHAnsi" w:cstheme="minorHAnsi"/>
-              </w:rPr>
-              <w:t xml:space="preserve"> </w:t>
-            </w:r>
-            <w:r>
-              <w:rPr>
-                <w:rFonts w:asciiTheme="majorHAnsi" w:hAnsiTheme="majorHAnsi" w:cstheme="minorHAnsi"/>
-              </w:rPr>
-              <w:t xml:space="preserve"> 43.330.000</w:t>
+              <w:t>{</w:t>
+            </w:r>
+            <w:proofErr w:type="spellStart"/>
+            <w:r>
+              <w:rPr>
+                <w:rFonts w:asciiTheme="majorHAnsi" w:hAnsiTheme="majorHAnsi" w:cstheme="minorHAnsi"/>
+              </w:rPr>
+              <w:t>harga</w:t>
+            </w:r>
+            <w:proofErr w:type="spellEnd"/>
+            <w:proofErr w:type="gramStart"/>
+            <w:r>
+              <w:rPr>
+                <w:rFonts w:asciiTheme="majorHAnsi" w:hAnsiTheme="majorHAnsi" w:cstheme="minorHAnsi"/>
+              </w:rPr>
+              <w:t>}</w:t>
+            </w:r>
+            <w:r>
+              <w:rPr>
+                <w:rFonts w:asciiTheme="majorHAnsi" w:hAnsiTheme="majorHAnsi" w:cstheme="minorHAnsi"/>
+              </w:rPr>
+              <w:t>{</w:t>
+            </w:r>
+            <w:proofErr w:type="gramEnd"/>
+            <w:r>
+              <w:rPr>
+                <w:rFonts w:asciiTheme="majorHAnsi" w:hAnsiTheme="majorHAnsi" w:cstheme="minorHAnsi"/>
+              </w:rPr>
+              <w:t>/}</w:t>
             </w:r>
           </w:p>
         </w:tc>
@@ -1035,7 +1116,7 @@
       <w:tr>
         <w:tc>
           <w:tcPr>
-            <w:tcW w:w="3684" w:type="dxa"/>
+            <w:tcW w:w="3928" w:type="dxa"/>
             <w:gridSpan w:val="2"/>
             <w:vAlign w:val="center"/>
           </w:tcPr>
@@ -1063,7 +1144,7 @@
         </w:tc>
         <w:tc>
           <w:tcPr>
-            <w:tcW w:w="989" w:type="dxa"/>
+            <w:tcW w:w="963" w:type="dxa"/>
             <w:vAlign w:val="center"/>
           </w:tcPr>
           <w:p>
@@ -1081,7 +1162,7 @@
         </w:tc>
         <w:tc>
           <w:tcPr>
-            <w:tcW w:w="1701" w:type="dxa"/>
+            <w:tcW w:w="1637" w:type="dxa"/>
             <w:vAlign w:val="center"/>
           </w:tcPr>
           <w:p>
@@ -1098,13 +1179,29 @@
                 <w:rFonts w:asciiTheme="majorHAnsi" w:hAnsiTheme="majorHAnsi" w:cstheme="minorHAnsi"/>
                 <w:b/>
               </w:rPr>
-              <w:t>1.238</w:t>
-            </w:r>
-          </w:p>
-        </w:tc>
-        <w:tc>
-          <w:tcPr>
-            <w:tcW w:w="2822" w:type="dxa"/>
+              <w:t>{</w:t>
+            </w:r>
+            <w:proofErr w:type="spellStart"/>
+            <w:r>
+              <w:rPr>
+                <w:rFonts w:asciiTheme="majorHAnsi" w:hAnsiTheme="majorHAnsi" w:cstheme="minorHAnsi"/>
+                <w:b/>
+              </w:rPr>
+              <w:t>totalVolume</w:t>
+            </w:r>
+            <w:proofErr w:type="spellEnd"/>
+            <w:r>
+              <w:rPr>
+                <w:rFonts w:asciiTheme="majorHAnsi" w:hAnsiTheme="majorHAnsi" w:cstheme="minorHAnsi"/>
+                <w:b/>
+              </w:rPr>
+              <w:t>}</w:t>
+            </w:r>
+          </w:p>
+        </w:tc>
+        <w:tc>
+          <w:tcPr>
+            <w:tcW w:w="2668" w:type="dxa"/>
             <w:vAlign w:val="center"/>
           </w:tcPr>
           <w:p>
@@ -1119,30 +1216,24 @@
               <w:rPr>
                 <w:rFonts w:asciiTheme="majorHAnsi" w:hAnsiTheme="majorHAnsi" w:cstheme="minorHAnsi"/>
                 <w:b/>
-                <w:lang w:val="id-ID"/>
-              </w:rPr>
-              <w:t>Rp.</w:t>
-            </w:r>
+              </w:rPr>
+              <w:t>{</w:t>
+            </w:r>
+            <w:proofErr w:type="spellStart"/>
             <w:r>
               <w:rPr>
                 <w:rFonts w:asciiTheme="majorHAnsi" w:hAnsiTheme="majorHAnsi" w:cstheme="minorHAnsi"/>
                 <w:b/>
               </w:rPr>
-              <w:t xml:space="preserve"> </w:t>
-            </w:r>
+              <w:t>totalHarga</w:t>
+            </w:r>
+            <w:proofErr w:type="spellEnd"/>
             <w:r>
               <w:rPr>
                 <w:rFonts w:asciiTheme="majorHAnsi" w:hAnsiTheme="majorHAnsi" w:cstheme="minorHAnsi"/>
                 <w:b/>
               </w:rPr>
-              <w:t xml:space="preserve"> </w:t>
-            </w:r>
-            <w:r>
-              <w:rPr>
-                <w:rFonts w:asciiTheme="majorHAnsi" w:hAnsiTheme="majorHAnsi" w:cstheme="minorHAnsi"/>
-                <w:b/>
-              </w:rPr>
-              <w:t>43.330.000</w:t>
+              <w:t>}</w:t>
             </w:r>
           </w:p>
         </w:tc>
@@ -1153,7 +1244,6 @@
         <w:pStyle w:val="NoSpacing"/>
         <w:rPr>
           <w:rFonts w:asciiTheme="majorHAnsi" w:hAnsiTheme="majorHAnsi" w:cstheme="minorHAnsi"/>
-          <w:lang w:val="id-ID"/>
         </w:rPr>
       </w:pPr>
     </w:p>
@@ -1274,7 +1364,21 @@
               <w:rPr>
                 <w:rFonts w:asciiTheme="majorHAnsi" w:hAnsiTheme="majorHAnsi" w:cstheme="minorHAnsi"/>
               </w:rPr>
-              <w:t>HERI</w:t>
+              <w:t>{</w:t>
+            </w:r>
+            <w:proofErr w:type="spellStart"/>
+            <w:r>
+              <w:rPr>
+                <w:rFonts w:asciiTheme="majorHAnsi" w:hAnsiTheme="majorHAnsi" w:cstheme="minorHAnsi"/>
+              </w:rPr>
+              <w:t>namaPenerima</w:t>
+            </w:r>
+            <w:proofErr w:type="spellEnd"/>
+            <w:r>
+              <w:rPr>
+                <w:rFonts w:asciiTheme="majorHAnsi" w:hAnsiTheme="majorHAnsi" w:cstheme="minorHAnsi"/>
+              </w:rPr>
+              <w:t>}</w:t>
             </w:r>
           </w:p>
         </w:tc>
@@ -1362,7 +1466,21 @@
               <w:rPr>
                 <w:rFonts w:asciiTheme="majorHAnsi" w:hAnsiTheme="majorHAnsi" w:cstheme="minorHAnsi"/>
               </w:rPr>
-              <w:t>SINTETE</w:t>
+              <w:t>{</w:t>
+            </w:r>
+            <w:proofErr w:type="spellStart"/>
+            <w:r>
+              <w:rPr>
+                <w:rFonts w:asciiTheme="majorHAnsi" w:hAnsiTheme="majorHAnsi" w:cstheme="minorHAnsi"/>
+              </w:rPr>
+              <w:t>pelabuhanTujuan</w:t>
+            </w:r>
+            <w:proofErr w:type="spellEnd"/>
+            <w:r>
+              <w:rPr>
+                <w:rFonts w:asciiTheme="majorHAnsi" w:hAnsiTheme="majorHAnsi" w:cstheme="minorHAnsi"/>
+              </w:rPr>
+              <w:t>}</w:t>
             </w:r>
           </w:p>
         </w:tc>
@@ -1450,19 +1568,21 @@
               <w:rPr>
                 <w:rFonts w:asciiTheme="majorHAnsi" w:hAnsiTheme="majorHAnsi" w:cstheme="minorHAnsi"/>
               </w:rPr>
-              <w:t>KM</w:t>
-            </w:r>
-            <w:r>
-              <w:rPr>
-                <w:rFonts w:asciiTheme="majorHAnsi" w:hAnsiTheme="majorHAnsi" w:cstheme="minorHAnsi"/>
-              </w:rPr>
-              <w:t>P. BAHTERA NUSANTARA 01</w:t>
-            </w:r>
-            <w:r>
-              <w:rPr>
-                <w:rFonts w:asciiTheme="majorHAnsi" w:hAnsiTheme="majorHAnsi" w:cstheme="minorHAnsi"/>
-              </w:rPr>
-              <w:t xml:space="preserve"> </w:t>
+              <w:t>{</w:t>
+            </w:r>
+            <w:proofErr w:type="spellStart"/>
+            <w:r>
+              <w:rPr>
+                <w:rFonts w:asciiTheme="majorHAnsi" w:hAnsiTheme="majorHAnsi" w:cstheme="minorHAnsi"/>
+              </w:rPr>
+              <w:t>namaKapal</w:t>
+            </w:r>
+            <w:proofErr w:type="spellEnd"/>
+            <w:r>
+              <w:rPr>
+                <w:rFonts w:asciiTheme="majorHAnsi" w:hAnsiTheme="majorHAnsi" w:cstheme="minorHAnsi"/>
+              </w:rPr>
+              <w:t>}</w:t>
             </w:r>
           </w:p>
         </w:tc>
@@ -1550,25 +1670,21 @@
               <w:rPr>
                 <w:rFonts w:asciiTheme="majorHAnsi" w:hAnsiTheme="majorHAnsi" w:cstheme="minorHAnsi"/>
               </w:rPr>
-              <w:t>13</w:t>
-            </w:r>
-            <w:r>
-              <w:rPr>
-                <w:rFonts w:asciiTheme="majorHAnsi" w:hAnsiTheme="majorHAnsi" w:cstheme="minorHAnsi"/>
-              </w:rPr>
-              <w:t xml:space="preserve"> </w:t>
-            </w:r>
-            <w:r>
-              <w:rPr>
-                <w:rFonts w:asciiTheme="majorHAnsi" w:hAnsiTheme="majorHAnsi" w:cstheme="minorHAnsi"/>
-              </w:rPr>
-              <w:t xml:space="preserve"> JUL</w:t>
-            </w:r>
-            <w:r>
-              <w:rPr>
-                <w:rFonts w:asciiTheme="majorHAnsi" w:hAnsiTheme="majorHAnsi" w:cstheme="minorHAnsi"/>
-              </w:rPr>
-              <w:t>I 2025</w:t>
+              <w:t>{</w:t>
+            </w:r>
+            <w:proofErr w:type="spellStart"/>
+            <w:r>
+              <w:rPr>
+                <w:rFonts w:asciiTheme="majorHAnsi" w:hAnsiTheme="majorHAnsi" w:cstheme="minorHAnsi"/>
+              </w:rPr>
+              <w:t>tanggalPengiriman</w:t>
+            </w:r>
+            <w:proofErr w:type="spellEnd"/>
+            <w:r>
+              <w:rPr>
+                <w:rFonts w:asciiTheme="majorHAnsi" w:hAnsiTheme="majorHAnsi" w:cstheme="minorHAnsi"/>
+              </w:rPr>
+              <w:t>}</w:t>
             </w:r>
           </w:p>
         </w:tc>
@@ -2110,44 +2226,21 @@
         <w:rPr>
           <w:rFonts w:asciiTheme="majorHAnsi" w:hAnsiTheme="majorHAnsi" w:cs="Arial"/>
         </w:rPr>
-        <w:t>1</w:t>
-      </w:r>
+        <w:t>{</w:t>
+      </w:r>
+      <w:proofErr w:type="spellStart"/>
       <w:r>
         <w:rPr>
           <w:rFonts w:asciiTheme="majorHAnsi" w:hAnsiTheme="majorHAnsi" w:cs="Arial"/>
         </w:rPr>
-        <w:t>3</w:t>
-      </w:r>
+        <w:t>tanggal</w:t>
+      </w:r>
+      <w:proofErr w:type="spellEnd"/>
       <w:r>
         <w:rPr>
           <w:rFonts w:asciiTheme="majorHAnsi" w:hAnsiTheme="majorHAnsi" w:cs="Arial"/>
         </w:rPr>
-        <w:t xml:space="preserve"> </w:t>
-      </w:r>
-      <w:r>
-        <w:rPr>
-          <w:rFonts w:asciiTheme="majorHAnsi" w:hAnsiTheme="majorHAnsi" w:cs="Arial"/>
-        </w:rPr>
-        <w:t xml:space="preserve"> </w:t>
-      </w:r>
-      <w:r>
-        <w:rPr>
-          <w:rFonts w:asciiTheme="majorHAnsi" w:hAnsiTheme="majorHAnsi" w:cs="Arial"/>
-        </w:rPr>
-        <w:t xml:space="preserve"> JULI </w:t>
-      </w:r>
-      <w:r>
-        <w:rPr>
-          <w:rFonts w:asciiTheme="majorHAnsi" w:hAnsiTheme="majorHAnsi" w:cs="Arial"/>
-        </w:rPr>
-        <w:t xml:space="preserve"> </w:t>
-      </w:r>
-      <w:r>
-        <w:rPr>
-          <w:rFonts w:asciiTheme="majorHAnsi" w:hAnsiTheme="majorHAnsi" w:cs="Arial"/>
-          <w:lang w:val="id-ID"/>
-        </w:rPr>
-        <w:t>2025</w:t>
+        <w:t>}</w:t>
       </w:r>
     </w:p>
     <w:p>

</xml_diff>

<commit_message>
Add new PNG image for TTD logo
</commit_message>
<xml_diff>
--- a/static/template_skai.docx
+++ b/static/template_skai.docx
@@ -478,7 +478,7 @@
                 <w:color w:val="000000"/>
                 <w:sz w:val="16"/>
                 <w:szCs w:val="16"/>
-                <w:lang w:val="zh-CN" w:eastAsia="zh-CN"/>
+                <w:lang w:eastAsia="zh-CN"/>
               </w:rPr>
             </w:pPr>
           </w:p>
@@ -490,16 +490,16 @@
         <w:spacing w:after="0"/>
         <w:jc w:val="both"/>
         <w:rPr>
-          <w:rFonts w:asciiTheme="majorHAnsi" w:hAnsiTheme="majorHAnsi" w:cstheme="minorHAnsi"/>
-          <w:lang w:val="id-ID"/>
-        </w:rPr>
-      </w:pPr>
-      <w:r>
-        <w:rPr>
-          <w:rFonts w:asciiTheme="majorHAnsi" w:hAnsiTheme="majorHAnsi" w:cstheme="minorHAnsi"/>
-          <w:lang w:val="id-ID"/>
-        </w:rPr>
-        <w:t>Berdasarkan Surat Kepala Dinas Kelautan dan Perikanan Provinsi Kepulauan Riau Nomor : B-523.7/1132/DKP/2023, Perihal Surat Keterangan Asal Tangkapan Ikan , Kepala Dinas Perikanan Kabupaten Kepulauan Anambas dengan ini memberikan Surat Keterangan Asal Ikan (SKAI) terhadap pemuatan / pengiriman ikan produk hasil perikanan keluar daerah kepada :</w:t>
+          <w:rFonts w:ascii="Times New Roman" w:hAnsi="Times New Roman"/>
+          <w:lang w:val="id-ID"/>
+        </w:rPr>
+      </w:pPr>
+      <w:r>
+        <w:rPr>
+          <w:rFonts w:ascii="Times New Roman" w:hAnsi="Times New Roman"/>
+          <w:lang w:val="id-ID"/>
+        </w:rPr>
+        <w:t>Berdasarkan Surat Kepala Dinas Kelautan dan Perikanan Provinsi Kepulauan Riau Nomor : B-523.7/1132/DKP/2023, Perihal Surat Keterangan Asal Tangkapan Ikan , Kepala Dinas Perikanan Kabupaten Kepulauan Anambas dengan ini memberikan Surat Keterangan Asal Ikan (SKAI) terhadap pemuatan / pengiriman ikan produk hasil perikanan keluar daerah kepada:</w:t>
       </w:r>
     </w:p>
     <w:p>
@@ -512,61 +512,61 @@
         <w:ind w:left="426"/>
         <w:jc w:val="both"/>
         <w:rPr>
-          <w:rFonts w:asciiTheme="majorHAnsi" w:hAnsiTheme="majorHAnsi" w:cstheme="minorHAnsi"/>
-          <w:lang w:val="id-ID"/>
-        </w:rPr>
-      </w:pPr>
-      <w:r>
-        <w:rPr>
-          <w:rFonts w:asciiTheme="majorHAnsi" w:hAnsiTheme="majorHAnsi" w:cstheme="minorHAnsi"/>
+          <w:rFonts w:ascii="Times New Roman" w:hAnsi="Times New Roman"/>
+          <w:lang w:val="id-ID"/>
+        </w:rPr>
+      </w:pPr>
+      <w:r>
+        <w:rPr>
+          <w:rFonts w:ascii="Times New Roman" w:hAnsi="Times New Roman"/>
           <w:lang w:val="id-ID"/>
         </w:rPr>
         <w:t>Nama</w:t>
       </w:r>
       <w:r>
         <w:rPr>
-          <w:rFonts w:asciiTheme="majorHAnsi" w:hAnsiTheme="majorHAnsi" w:cstheme="minorHAnsi"/>
+          <w:rFonts w:ascii="Times New Roman" w:hAnsi="Times New Roman"/>
           <w:lang w:val="id-ID"/>
         </w:rPr>
         <w:tab/>
       </w:r>
       <w:r>
         <w:rPr>
-          <w:rFonts w:asciiTheme="majorHAnsi" w:hAnsiTheme="majorHAnsi" w:cstheme="minorHAnsi"/>
+          <w:rFonts w:ascii="Times New Roman" w:hAnsi="Times New Roman"/>
           <w:lang w:val="id-ID"/>
         </w:rPr>
         <w:tab/>
       </w:r>
       <w:r>
         <w:rPr>
-          <w:rFonts w:asciiTheme="majorHAnsi" w:hAnsiTheme="majorHAnsi" w:cstheme="minorHAnsi"/>
+          <w:rFonts w:ascii="Times New Roman" w:hAnsi="Times New Roman"/>
           <w:lang w:val="id-ID"/>
         </w:rPr>
         <w:t>:</w:t>
       </w:r>
       <w:r>
         <w:rPr>
-          <w:rFonts w:asciiTheme="majorHAnsi" w:hAnsiTheme="majorHAnsi" w:cstheme="minorHAnsi"/>
+          <w:rFonts w:ascii="Times New Roman" w:hAnsi="Times New Roman"/>
         </w:rPr>
         <w:t xml:space="preserve"> </w:t>
       </w:r>
       <w:r>
         <w:rPr>
-          <w:rFonts w:asciiTheme="majorHAnsi" w:hAnsiTheme="majorHAnsi" w:cstheme="minorHAnsi"/>
+          <w:rFonts w:ascii="Times New Roman" w:hAnsi="Times New Roman"/>
         </w:rPr>
         <w:t>{</w:t>
       </w:r>
       <w:proofErr w:type="spellStart"/>
       <w:r>
         <w:rPr>
-          <w:rFonts w:asciiTheme="majorHAnsi" w:hAnsiTheme="majorHAnsi" w:cstheme="minorHAnsi"/>
+          <w:rFonts w:ascii="Times New Roman" w:hAnsi="Times New Roman"/>
         </w:rPr>
         <w:t>nama</w:t>
       </w:r>
       <w:proofErr w:type="spellEnd"/>
       <w:r>
         <w:rPr>
-          <w:rFonts w:asciiTheme="majorHAnsi" w:hAnsiTheme="majorHAnsi" w:cstheme="minorHAnsi"/>
+          <w:rFonts w:ascii="Times New Roman" w:hAnsi="Times New Roman"/>
         </w:rPr>
         <w:t>}</w:t>
       </w:r>
@@ -581,27 +581,27 @@
         <w:ind w:left="426"/>
         <w:jc w:val="both"/>
         <w:rPr>
-          <w:rFonts w:asciiTheme="majorHAnsi" w:hAnsiTheme="majorHAnsi" w:cstheme="minorHAnsi"/>
-          <w:lang w:val="id-ID"/>
-        </w:rPr>
-      </w:pPr>
-      <w:r>
-        <w:rPr>
-          <w:rFonts w:asciiTheme="majorHAnsi" w:hAnsiTheme="majorHAnsi" w:cstheme="minorHAnsi"/>
+          <w:rFonts w:ascii="Times New Roman" w:hAnsi="Times New Roman"/>
+          <w:lang w:val="id-ID"/>
+        </w:rPr>
+      </w:pPr>
+      <w:r>
+        <w:rPr>
+          <w:rFonts w:ascii="Times New Roman" w:hAnsi="Times New Roman"/>
           <w:lang w:val="id-ID"/>
         </w:rPr>
         <w:t>Alamat</w:t>
       </w:r>
       <w:r>
         <w:rPr>
-          <w:rFonts w:asciiTheme="majorHAnsi" w:hAnsiTheme="majorHAnsi" w:cstheme="minorHAnsi"/>
+          <w:rFonts w:ascii="Times New Roman" w:hAnsi="Times New Roman"/>
           <w:lang w:val="id-ID"/>
         </w:rPr>
         <w:tab/>
       </w:r>
       <w:r>
         <w:rPr>
-          <w:rFonts w:asciiTheme="majorHAnsi" w:hAnsiTheme="majorHAnsi" w:cstheme="minorHAnsi"/>
+          <w:rFonts w:ascii="Times New Roman" w:hAnsi="Times New Roman"/>
           <w:lang w:val="id-ID"/>
         </w:rPr>
         <w:tab/>
@@ -609,33 +609,33 @@
       </w:r>
       <w:r>
         <w:rPr>
-          <w:rFonts w:asciiTheme="majorHAnsi" w:hAnsiTheme="majorHAnsi" w:cstheme="minorHAnsi"/>
+          <w:rFonts w:ascii="Times New Roman" w:hAnsi="Times New Roman"/>
         </w:rPr>
         <w:t xml:space="preserve"> </w:t>
       </w:r>
       <w:r>
         <w:rPr>
-          <w:rFonts w:asciiTheme="majorHAnsi" w:hAnsiTheme="majorHAnsi" w:cstheme="minorHAnsi"/>
+          <w:rFonts w:ascii="Times New Roman" w:hAnsi="Times New Roman"/>
         </w:rPr>
         <w:t>{</w:t>
       </w:r>
       <w:proofErr w:type="spellStart"/>
       <w:r>
         <w:rPr>
-          <w:rFonts w:asciiTheme="majorHAnsi" w:hAnsiTheme="majorHAnsi" w:cstheme="minorHAnsi"/>
+          <w:rFonts w:ascii="Times New Roman" w:hAnsi="Times New Roman"/>
         </w:rPr>
         <w:t>alamat</w:t>
       </w:r>
       <w:proofErr w:type="spellEnd"/>
       <w:r>
         <w:rPr>
-          <w:rFonts w:asciiTheme="majorHAnsi" w:hAnsiTheme="majorHAnsi" w:cstheme="minorHAnsi"/>
+          <w:rFonts w:ascii="Times New Roman" w:hAnsi="Times New Roman"/>
         </w:rPr>
         <w:t>}</w:t>
       </w:r>
       <w:r>
         <w:rPr>
-          <w:rFonts w:asciiTheme="majorHAnsi" w:hAnsiTheme="majorHAnsi" w:cstheme="minorHAnsi"/>
+          <w:rFonts w:ascii="Times New Roman" w:hAnsi="Times New Roman"/>
         </w:rPr>
         <w:t xml:space="preserve"> KAB.KEP.ANAMBAS</w:t>
       </w:r>
@@ -650,20 +650,20 @@
         <w:ind w:left="426"/>
         <w:jc w:val="both"/>
         <w:rPr>
-          <w:rFonts w:asciiTheme="majorHAnsi" w:hAnsiTheme="majorHAnsi" w:cstheme="minorHAnsi"/>
-          <w:lang w:val="id-ID"/>
-        </w:rPr>
-      </w:pPr>
-      <w:r>
-        <w:rPr>
-          <w:rFonts w:asciiTheme="majorHAnsi" w:hAnsiTheme="majorHAnsi" w:cstheme="minorHAnsi"/>
+          <w:rFonts w:ascii="Times New Roman" w:hAnsi="Times New Roman"/>
+          <w:lang w:val="id-ID"/>
+        </w:rPr>
+      </w:pPr>
+      <w:r>
+        <w:rPr>
+          <w:rFonts w:ascii="Times New Roman" w:hAnsi="Times New Roman"/>
           <w:lang w:val="id-ID"/>
         </w:rPr>
         <w:t>No.Hp/Telp.</w:t>
       </w:r>
       <w:r>
         <w:rPr>
-          <w:rFonts w:asciiTheme="majorHAnsi" w:hAnsiTheme="majorHAnsi" w:cstheme="minorHAnsi"/>
+          <w:rFonts w:ascii="Times New Roman" w:hAnsi="Times New Roman"/>
           <w:lang w:val="id-ID"/>
         </w:rPr>
         <w:tab/>
@@ -671,21 +671,21 @@
       </w:r>
       <w:r>
         <w:rPr>
-          <w:rFonts w:asciiTheme="majorHAnsi" w:hAnsiTheme="majorHAnsi" w:cstheme="minorHAnsi"/>
+          <w:rFonts w:ascii="Times New Roman" w:hAnsi="Times New Roman"/>
         </w:rPr>
         <w:t>{</w:t>
       </w:r>
       <w:proofErr w:type="spellStart"/>
       <w:r>
         <w:rPr>
-          <w:rFonts w:asciiTheme="majorHAnsi" w:hAnsiTheme="majorHAnsi" w:cstheme="minorHAnsi"/>
+          <w:rFonts w:ascii="Times New Roman" w:hAnsi="Times New Roman"/>
         </w:rPr>
         <w:t>noHp</w:t>
       </w:r>
       <w:proofErr w:type="spellEnd"/>
       <w:r>
         <w:rPr>
-          <w:rFonts w:asciiTheme="majorHAnsi" w:hAnsiTheme="majorHAnsi" w:cstheme="minorHAnsi"/>
+          <w:rFonts w:ascii="Times New Roman" w:hAnsi="Times New Roman"/>
         </w:rPr>
         <w:t>}</w:t>
       </w:r>
@@ -694,13 +694,13 @@
       <w:pPr>
         <w:pStyle w:val="NoSpacing"/>
         <w:rPr>
-          <w:rFonts w:asciiTheme="majorHAnsi" w:hAnsiTheme="majorHAnsi" w:cstheme="minorHAnsi"/>
-          <w:lang w:val="id-ID"/>
-        </w:rPr>
-      </w:pPr>
-      <w:r>
-        <w:rPr>
-          <w:rFonts w:asciiTheme="majorHAnsi" w:hAnsiTheme="majorHAnsi" w:cstheme="minorHAnsi"/>
+          <w:rFonts w:ascii="Times New Roman" w:hAnsi="Times New Roman"/>
+          <w:lang w:val="id-ID"/>
+        </w:rPr>
+      </w:pPr>
+      <w:r>
+        <w:rPr>
+          <w:rFonts w:ascii="Times New Roman" w:hAnsi="Times New Roman"/>
           <w:lang w:val="id-ID"/>
         </w:rPr>
         <w:t xml:space="preserve">  A.</w:t>
@@ -713,11 +713,11 @@
         <w:tblLook w:val="04A0" w:firstRow="1" w:lastRow="0" w:firstColumn="1" w:lastColumn="0" w:noHBand="0" w:noVBand="1"/>
       </w:tblPr>
       <w:tblGrid>
-        <w:gridCol w:w="1340"/>
-        <w:gridCol w:w="2823"/>
-        <w:gridCol w:w="926"/>
-        <w:gridCol w:w="1637"/>
-        <w:gridCol w:w="2470"/>
+        <w:gridCol w:w="1348"/>
+        <w:gridCol w:w="2837"/>
+        <w:gridCol w:w="934"/>
+        <w:gridCol w:w="1622"/>
+        <w:gridCol w:w="2455"/>
       </w:tblGrid>
       <w:tr>
         <w:tc>
@@ -731,7 +731,7 @@
               <w:pStyle w:val="NoSpacing"/>
               <w:jc w:val="center"/>
               <w:rPr>
-                <w:rFonts w:asciiTheme="majorHAnsi" w:hAnsiTheme="majorHAnsi" w:cstheme="minorHAnsi"/>
+                <w:rFonts w:ascii="Times New Roman" w:hAnsi="Times New Roman"/>
                 <w:b/>
                 <w:bCs/>
                 <w:lang w:val="id-ID"/>
@@ -739,7 +739,7 @@
             </w:pPr>
             <w:r>
               <w:rPr>
-                <w:rFonts w:asciiTheme="majorHAnsi" w:hAnsiTheme="majorHAnsi" w:cstheme="minorHAnsi"/>
+                <w:rFonts w:ascii="Times New Roman" w:hAnsi="Times New Roman"/>
                 <w:b/>
                 <w:bCs/>
                 <w:lang w:val="id-ID"/>
@@ -759,7 +759,7 @@
               <w:pStyle w:val="NoSpacing"/>
               <w:jc w:val="center"/>
               <w:rPr>
-                <w:rFonts w:asciiTheme="majorHAnsi" w:hAnsiTheme="majorHAnsi" w:cstheme="minorHAnsi"/>
+                <w:rFonts w:ascii="Times New Roman" w:hAnsi="Times New Roman"/>
                 <w:b/>
                 <w:bCs/>
                 <w:lang w:val="id-ID"/>
@@ -767,7 +767,7 @@
             </w:pPr>
             <w:r>
               <w:rPr>
-                <w:rFonts w:asciiTheme="majorHAnsi" w:hAnsiTheme="majorHAnsi" w:cstheme="minorHAnsi"/>
+                <w:rFonts w:ascii="Times New Roman" w:hAnsi="Times New Roman"/>
                 <w:b/>
                 <w:bCs/>
                 <w:lang w:val="id-ID"/>
@@ -787,7 +787,7 @@
               <w:pStyle w:val="NoSpacing"/>
               <w:jc w:val="center"/>
               <w:rPr>
-                <w:rFonts w:asciiTheme="majorHAnsi" w:hAnsiTheme="majorHAnsi" w:cstheme="minorHAnsi"/>
+                <w:rFonts w:ascii="Times New Roman" w:hAnsi="Times New Roman"/>
                 <w:b/>
                 <w:bCs/>
                 <w:lang w:val="id-ID"/>
@@ -795,7 +795,7 @@
             </w:pPr>
             <w:r>
               <w:rPr>
-                <w:rFonts w:asciiTheme="majorHAnsi" w:hAnsiTheme="majorHAnsi" w:cstheme="minorHAnsi"/>
+                <w:rFonts w:ascii="Times New Roman" w:hAnsi="Times New Roman"/>
                 <w:b/>
                 <w:bCs/>
                 <w:lang w:val="id-ID"/>
@@ -815,7 +815,7 @@
               <w:pStyle w:val="NoSpacing"/>
               <w:jc w:val="center"/>
               <w:rPr>
-                <w:rFonts w:asciiTheme="majorHAnsi" w:hAnsiTheme="majorHAnsi" w:cstheme="minorHAnsi"/>
+                <w:rFonts w:ascii="Times New Roman" w:hAnsi="Times New Roman"/>
                 <w:b/>
                 <w:bCs/>
                 <w:lang w:val="id-ID"/>
@@ -823,7 +823,7 @@
             </w:pPr>
             <w:r>
               <w:rPr>
-                <w:rFonts w:asciiTheme="majorHAnsi" w:hAnsiTheme="majorHAnsi" w:cstheme="minorHAnsi"/>
+                <w:rFonts w:ascii="Times New Roman" w:hAnsi="Times New Roman"/>
                 <w:b/>
                 <w:bCs/>
                 <w:lang w:val="id-ID"/>
@@ -843,7 +843,7 @@
             <w:pPr>
               <w:pStyle w:val="NoSpacing"/>
               <w:rPr>
-                <w:rFonts w:asciiTheme="majorHAnsi" w:hAnsiTheme="majorHAnsi" w:cstheme="minorHAnsi"/>
+                <w:rFonts w:ascii="Times New Roman" w:hAnsi="Times New Roman"/>
                 <w:lang w:val="id-ID"/>
               </w:rPr>
             </w:pPr>
@@ -858,7 +858,7 @@
             <w:pPr>
               <w:pStyle w:val="NoSpacing"/>
               <w:rPr>
-                <w:rFonts w:asciiTheme="majorHAnsi" w:hAnsiTheme="majorHAnsi" w:cstheme="minorHAnsi"/>
+                <w:rFonts w:ascii="Times New Roman" w:hAnsi="Times New Roman"/>
                 <w:lang w:val="id-ID"/>
               </w:rPr>
             </w:pPr>
@@ -873,7 +873,7 @@
               <w:pStyle w:val="NoSpacing"/>
               <w:jc w:val="center"/>
               <w:rPr>
-                <w:rFonts w:asciiTheme="majorHAnsi" w:hAnsiTheme="majorHAnsi" w:cstheme="minorHAnsi"/>
+                <w:rFonts w:ascii="Times New Roman" w:hAnsi="Times New Roman"/>
                 <w:b/>
                 <w:bCs/>
                 <w:lang w:val="id-ID"/>
@@ -881,7 +881,7 @@
             </w:pPr>
             <w:r>
               <w:rPr>
-                <w:rFonts w:asciiTheme="majorHAnsi" w:hAnsiTheme="majorHAnsi" w:cstheme="minorHAnsi"/>
+                <w:rFonts w:ascii="Times New Roman" w:hAnsi="Times New Roman"/>
                 <w:b/>
                 <w:bCs/>
                 <w:lang w:val="id-ID"/>
@@ -899,7 +899,7 @@
               <w:pStyle w:val="NoSpacing"/>
               <w:jc w:val="center"/>
               <w:rPr>
-                <w:rFonts w:asciiTheme="majorHAnsi" w:hAnsiTheme="majorHAnsi" w:cstheme="minorHAnsi"/>
+                <w:rFonts w:ascii="Times New Roman" w:hAnsi="Times New Roman"/>
                 <w:b/>
                 <w:bCs/>
                 <w:lang w:val="id-ID"/>
@@ -907,7 +907,7 @@
             </w:pPr>
             <w:r>
               <w:rPr>
-                <w:rFonts w:asciiTheme="majorHAnsi" w:hAnsiTheme="majorHAnsi" w:cstheme="minorHAnsi"/>
+                <w:rFonts w:ascii="Times New Roman" w:hAnsi="Times New Roman"/>
                 <w:b/>
                 <w:bCs/>
                 <w:lang w:val="id-ID"/>
@@ -925,7 +925,7 @@
             <w:pPr>
               <w:pStyle w:val="NoSpacing"/>
               <w:rPr>
-                <w:rFonts w:asciiTheme="majorHAnsi" w:hAnsiTheme="majorHAnsi" w:cstheme="minorHAnsi"/>
+                <w:rFonts w:ascii="Times New Roman" w:hAnsi="Times New Roman"/>
                 <w:lang w:val="id-ID"/>
               </w:rPr>
             </w:pPr>
@@ -943,32 +943,32 @@
               <w:pStyle w:val="NoSpacing"/>
               <w:jc w:val="center"/>
               <w:rPr>
-                <w:rFonts w:asciiTheme="majorHAnsi" w:hAnsiTheme="majorHAnsi" w:cstheme="minorHAnsi"/>
-              </w:rPr>
-            </w:pPr>
-            <w:r>
-              <w:rPr>
-                <w:rFonts w:asciiTheme="majorHAnsi" w:hAnsiTheme="majorHAnsi" w:cstheme="minorHAnsi"/>
+                <w:rFonts w:ascii="Times New Roman" w:hAnsi="Times New Roman"/>
+              </w:rPr>
+            </w:pPr>
+            <w:r>
+              <w:rPr>
+                <w:rFonts w:ascii="Times New Roman" w:hAnsi="Times New Roman"/>
               </w:rPr>
               <w:t>{#</w:t>
             </w:r>
             <w:proofErr w:type="gramStart"/>
             <w:r>
               <w:rPr>
-                <w:rFonts w:asciiTheme="majorHAnsi" w:hAnsiTheme="majorHAnsi" w:cstheme="minorHAnsi"/>
+                <w:rFonts w:ascii="Times New Roman" w:hAnsi="Times New Roman"/>
               </w:rPr>
               <w:t>ikan}</w:t>
             </w:r>
             <w:r>
               <w:rPr>
-                <w:rFonts w:asciiTheme="majorHAnsi" w:hAnsiTheme="majorHAnsi" w:cstheme="minorHAnsi"/>
+                <w:rFonts w:ascii="Times New Roman" w:hAnsi="Times New Roman"/>
               </w:rPr>
               <w:t>{</w:t>
             </w:r>
             <w:proofErr w:type="gramEnd"/>
             <w:r>
               <w:rPr>
-                <w:rFonts w:asciiTheme="majorHAnsi" w:hAnsiTheme="majorHAnsi" w:cstheme="minorHAnsi"/>
+                <w:rFonts w:ascii="Times New Roman" w:hAnsi="Times New Roman"/>
               </w:rPr>
               <w:t>no}</w:t>
             </w:r>
@@ -982,26 +982,26 @@
             <w:pPr>
               <w:pStyle w:val="NoSpacing"/>
               <w:rPr>
-                <w:rFonts w:asciiTheme="majorHAnsi" w:hAnsiTheme="majorHAnsi" w:cstheme="minorHAnsi"/>
-              </w:rPr>
-            </w:pPr>
-            <w:r>
-              <w:rPr>
-                <w:rFonts w:asciiTheme="majorHAnsi" w:hAnsiTheme="majorHAnsi" w:cstheme="minorHAnsi"/>
+                <w:rFonts w:ascii="Times New Roman" w:hAnsi="Times New Roman"/>
+              </w:rPr>
+            </w:pPr>
+            <w:r>
+              <w:rPr>
+                <w:rFonts w:ascii="Times New Roman" w:hAnsi="Times New Roman"/>
               </w:rPr>
               <w:t>{</w:t>
             </w:r>
             <w:proofErr w:type="spellStart"/>
             <w:r>
               <w:rPr>
-                <w:rFonts w:asciiTheme="majorHAnsi" w:hAnsiTheme="majorHAnsi" w:cstheme="minorHAnsi"/>
+                <w:rFonts w:ascii="Times New Roman" w:hAnsi="Times New Roman"/>
               </w:rPr>
               <w:t>nama</w:t>
             </w:r>
             <w:proofErr w:type="spellEnd"/>
             <w:r>
               <w:rPr>
-                <w:rFonts w:asciiTheme="majorHAnsi" w:hAnsiTheme="majorHAnsi" w:cstheme="minorHAnsi"/>
+                <w:rFonts w:ascii="Times New Roman" w:hAnsi="Times New Roman"/>
               </w:rPr>
               <w:t>}</w:t>
             </w:r>
@@ -1015,26 +1015,26 @@
             <w:pPr>
               <w:pStyle w:val="NoSpacing"/>
               <w:rPr>
-                <w:rFonts w:asciiTheme="majorHAnsi" w:hAnsiTheme="majorHAnsi" w:cstheme="minorHAnsi"/>
-              </w:rPr>
-            </w:pPr>
-            <w:r>
-              <w:rPr>
-                <w:rFonts w:asciiTheme="majorHAnsi" w:hAnsiTheme="majorHAnsi" w:cstheme="minorHAnsi"/>
+                <w:rFonts w:ascii="Times New Roman" w:hAnsi="Times New Roman"/>
+              </w:rPr>
+            </w:pPr>
+            <w:r>
+              <w:rPr>
+                <w:rFonts w:ascii="Times New Roman" w:hAnsi="Times New Roman"/>
               </w:rPr>
               <w:t>{</w:t>
             </w:r>
             <w:proofErr w:type="spellStart"/>
             <w:r>
               <w:rPr>
-                <w:rFonts w:asciiTheme="majorHAnsi" w:hAnsiTheme="majorHAnsi" w:cstheme="minorHAnsi"/>
+                <w:rFonts w:ascii="Times New Roman" w:hAnsi="Times New Roman"/>
               </w:rPr>
               <w:t>koli</w:t>
             </w:r>
             <w:proofErr w:type="spellEnd"/>
             <w:r>
               <w:rPr>
-                <w:rFonts w:asciiTheme="majorHAnsi" w:hAnsiTheme="majorHAnsi" w:cstheme="minorHAnsi"/>
+                <w:rFonts w:ascii="Times New Roman" w:hAnsi="Times New Roman"/>
               </w:rPr>
               <w:t>}</w:t>
             </w:r>
@@ -1050,12 +1050,12 @@
               <w:pStyle w:val="NoSpacing"/>
               <w:jc w:val="center"/>
               <w:rPr>
-                <w:rFonts w:asciiTheme="majorHAnsi" w:hAnsiTheme="majorHAnsi" w:cstheme="minorHAnsi"/>
-              </w:rPr>
-            </w:pPr>
-            <w:r>
-              <w:rPr>
-                <w:rFonts w:asciiTheme="majorHAnsi" w:hAnsiTheme="majorHAnsi" w:cstheme="minorHAnsi"/>
+                <w:rFonts w:ascii="Times New Roman" w:hAnsi="Times New Roman"/>
+              </w:rPr>
+            </w:pPr>
+            <w:r>
+              <w:rPr>
+                <w:rFonts w:ascii="Times New Roman" w:hAnsi="Times New Roman"/>
               </w:rPr>
               <w:t>{volume}</w:t>
             </w:r>
@@ -1073,19 +1073,19 @@
                 <w:tab w:val="left" w:pos="1013"/>
               </w:tabs>
               <w:rPr>
-                <w:rFonts w:asciiTheme="majorHAnsi" w:hAnsiTheme="majorHAnsi" w:cstheme="minorHAnsi"/>
-              </w:rPr>
-            </w:pPr>
-            <w:r>
-              <w:rPr>
-                <w:rFonts w:asciiTheme="majorHAnsi" w:hAnsiTheme="majorHAnsi" w:cstheme="minorHAnsi"/>
+                <w:rFonts w:ascii="Times New Roman" w:hAnsi="Times New Roman"/>
+              </w:rPr>
+            </w:pPr>
+            <w:r>
+              <w:rPr>
+                <w:rFonts w:ascii="Times New Roman" w:hAnsi="Times New Roman"/>
               </w:rPr>
               <w:t>{</w:t>
             </w:r>
             <w:proofErr w:type="spellStart"/>
             <w:r>
               <w:rPr>
-                <w:rFonts w:asciiTheme="majorHAnsi" w:hAnsiTheme="majorHAnsi" w:cstheme="minorHAnsi"/>
+                <w:rFonts w:ascii="Times New Roman" w:hAnsi="Times New Roman"/>
               </w:rPr>
               <w:t>harga</w:t>
             </w:r>
@@ -1093,20 +1093,20 @@
             <w:proofErr w:type="gramStart"/>
             <w:r>
               <w:rPr>
-                <w:rFonts w:asciiTheme="majorHAnsi" w:hAnsiTheme="majorHAnsi" w:cstheme="minorHAnsi"/>
+                <w:rFonts w:ascii="Times New Roman" w:hAnsi="Times New Roman"/>
               </w:rPr>
               <w:t>}</w:t>
             </w:r>
             <w:r>
               <w:rPr>
-                <w:rFonts w:asciiTheme="majorHAnsi" w:hAnsiTheme="majorHAnsi" w:cstheme="minorHAnsi"/>
+                <w:rFonts w:ascii="Times New Roman" w:hAnsi="Times New Roman"/>
               </w:rPr>
               <w:t>{</w:t>
             </w:r>
             <w:proofErr w:type="gramEnd"/>
             <w:r>
               <w:rPr>
-                <w:rFonts w:asciiTheme="majorHAnsi" w:hAnsiTheme="majorHAnsi" w:cstheme="minorHAnsi"/>
+                <w:rFonts w:ascii="Times New Roman" w:hAnsi="Times New Roman"/>
               </w:rPr>
               <w:t>/}</w:t>
             </w:r>
@@ -1125,7 +1125,7 @@
               <w:pStyle w:val="NoSpacing"/>
               <w:jc w:val="center"/>
               <w:rPr>
-                <w:rFonts w:asciiTheme="majorHAnsi" w:hAnsiTheme="majorHAnsi" w:cstheme="minorHAnsi"/>
+                <w:rFonts w:ascii="Times New Roman" w:hAnsi="Times New Roman"/>
                 <w:b/>
                 <w:bCs/>
                 <w:lang w:val="id-ID"/>
@@ -1133,7 +1133,7 @@
             </w:pPr>
             <w:r>
               <w:rPr>
-                <w:rFonts w:asciiTheme="majorHAnsi" w:hAnsiTheme="majorHAnsi" w:cstheme="minorHAnsi"/>
+                <w:rFonts w:ascii="Times New Roman" w:hAnsi="Times New Roman"/>
                 <w:b/>
                 <w:bCs/>
                 <w:lang w:val="id-ID"/>
@@ -1152,7 +1152,7 @@
               <w:pStyle w:val="NoSpacing"/>
               <w:jc w:val="center"/>
               <w:rPr>
-                <w:rFonts w:asciiTheme="majorHAnsi" w:hAnsiTheme="majorHAnsi" w:cstheme="minorHAnsi"/>
+                <w:rFonts w:ascii="Times New Roman" w:hAnsi="Times New Roman"/>
                 <w:b/>
                 <w:bCs/>
                 <w:lang w:val="id-ID"/>
@@ -1170,13 +1170,13 @@
               <w:pStyle w:val="NoSpacing"/>
               <w:jc w:val="center"/>
               <w:rPr>
-                <w:rFonts w:asciiTheme="majorHAnsi" w:hAnsiTheme="majorHAnsi" w:cstheme="minorHAnsi"/>
+                <w:rFonts w:ascii="Times New Roman" w:hAnsi="Times New Roman"/>
                 <w:b/>
               </w:rPr>
             </w:pPr>
             <w:r>
               <w:rPr>
-                <w:rFonts w:asciiTheme="majorHAnsi" w:hAnsiTheme="majorHAnsi" w:cstheme="minorHAnsi"/>
+                <w:rFonts w:ascii="Times New Roman" w:hAnsi="Times New Roman"/>
                 <w:b/>
               </w:rPr>
               <w:t>{</w:t>
@@ -1184,7 +1184,7 @@
             <w:proofErr w:type="spellStart"/>
             <w:r>
               <w:rPr>
-                <w:rFonts w:asciiTheme="majorHAnsi" w:hAnsiTheme="majorHAnsi" w:cstheme="minorHAnsi"/>
+                <w:rFonts w:ascii="Times New Roman" w:hAnsi="Times New Roman"/>
                 <w:b/>
               </w:rPr>
               <w:t>totalVolume</w:t>
@@ -1192,7 +1192,7 @@
             <w:proofErr w:type="spellEnd"/>
             <w:r>
               <w:rPr>
-                <w:rFonts w:asciiTheme="majorHAnsi" w:hAnsiTheme="majorHAnsi" w:cstheme="minorHAnsi"/>
+                <w:rFonts w:ascii="Times New Roman" w:hAnsi="Times New Roman"/>
                 <w:b/>
               </w:rPr>
               <w:t>}</w:t>
@@ -1208,13 +1208,13 @@
             <w:pPr>
               <w:pStyle w:val="NoSpacing"/>
               <w:rPr>
-                <w:rFonts w:asciiTheme="majorHAnsi" w:hAnsiTheme="majorHAnsi" w:cstheme="minorHAnsi"/>
+                <w:rFonts w:ascii="Times New Roman" w:hAnsi="Times New Roman"/>
                 <w:b/>
               </w:rPr>
             </w:pPr>
             <w:r>
               <w:rPr>
-                <w:rFonts w:asciiTheme="majorHAnsi" w:hAnsiTheme="majorHAnsi" w:cstheme="minorHAnsi"/>
+                <w:rFonts w:ascii="Times New Roman" w:hAnsi="Times New Roman"/>
                 <w:b/>
               </w:rPr>
               <w:t>{</w:t>
@@ -1222,7 +1222,7 @@
             <w:proofErr w:type="spellStart"/>
             <w:r>
               <w:rPr>
-                <w:rFonts w:asciiTheme="majorHAnsi" w:hAnsiTheme="majorHAnsi" w:cstheme="minorHAnsi"/>
+                <w:rFonts w:ascii="Times New Roman" w:hAnsi="Times New Roman"/>
                 <w:b/>
               </w:rPr>
               <w:t>totalHarga</w:t>
@@ -1230,7 +1230,7 @@
             <w:proofErr w:type="spellEnd"/>
             <w:r>
               <w:rPr>
-                <w:rFonts w:asciiTheme="majorHAnsi" w:hAnsiTheme="majorHAnsi" w:cstheme="minorHAnsi"/>
+                <w:rFonts w:ascii="Times New Roman" w:hAnsi="Times New Roman"/>
                 <w:b/>
               </w:rPr>
               <w:t>}</w:t>
@@ -1243,7 +1243,7 @@
       <w:pPr>
         <w:pStyle w:val="NoSpacing"/>
         <w:rPr>
-          <w:rFonts w:asciiTheme="majorHAnsi" w:hAnsiTheme="majorHAnsi" w:cstheme="minorHAnsi"/>
+          <w:rFonts w:ascii="Times New Roman" w:hAnsi="Times New Roman"/>
         </w:rPr>
       </w:pPr>
     </w:p>
@@ -1280,13 +1280,13 @@
             <w:pPr>
               <w:spacing w:after="0" w:line="240" w:lineRule="auto"/>
               <w:rPr>
-                <w:rFonts w:asciiTheme="majorHAnsi" w:hAnsiTheme="majorHAnsi" w:cstheme="minorHAnsi"/>
-                <w:lang w:val="id-ID"/>
-              </w:rPr>
-            </w:pPr>
-            <w:r>
-              <w:rPr>
-                <w:rFonts w:asciiTheme="majorHAnsi" w:hAnsiTheme="majorHAnsi" w:cstheme="minorHAnsi"/>
+                <w:rFonts w:ascii="Times New Roman" w:hAnsi="Times New Roman"/>
+                <w:lang w:val="id-ID"/>
+              </w:rPr>
+            </w:pPr>
+            <w:r>
+              <w:rPr>
+                <w:rFonts w:ascii="Times New Roman" w:hAnsi="Times New Roman"/>
                 <w:lang w:val="id-ID"/>
               </w:rPr>
               <w:t>B.</w:t>
@@ -1302,13 +1302,13 @@
             <w:pPr>
               <w:spacing w:after="0" w:line="240" w:lineRule="auto"/>
               <w:rPr>
-                <w:rFonts w:asciiTheme="majorHAnsi" w:hAnsiTheme="majorHAnsi" w:cstheme="minorHAnsi"/>
-                <w:lang w:val="id-ID"/>
-              </w:rPr>
-            </w:pPr>
-            <w:r>
-              <w:rPr>
-                <w:rFonts w:asciiTheme="majorHAnsi" w:hAnsiTheme="majorHAnsi" w:cstheme="minorHAnsi"/>
+                <w:rFonts w:ascii="Times New Roman" w:hAnsi="Times New Roman"/>
+                <w:lang w:val="id-ID"/>
+              </w:rPr>
+            </w:pPr>
+            <w:r>
+              <w:rPr>
+                <w:rFonts w:ascii="Times New Roman" w:hAnsi="Times New Roman"/>
                 <w:lang w:val="id-ID"/>
               </w:rPr>
               <w:t>Nama Penerima</w:t>
@@ -1324,7 +1324,7 @@
             <w:pPr>
               <w:spacing w:after="0" w:line="240" w:lineRule="auto"/>
               <w:rPr>
-                <w:rFonts w:asciiTheme="majorHAnsi" w:hAnsiTheme="majorHAnsi" w:cstheme="minorHAnsi"/>
+                <w:rFonts w:ascii="Times New Roman" w:hAnsi="Times New Roman"/>
                 <w:sz w:val="16"/>
                 <w:szCs w:val="16"/>
                 <w:lang w:val="id-ID"/>
@@ -1335,13 +1335,13 @@
             <w:pPr>
               <w:spacing w:after="0" w:line="240" w:lineRule="auto"/>
               <w:rPr>
-                <w:rFonts w:asciiTheme="majorHAnsi" w:hAnsiTheme="majorHAnsi" w:cstheme="minorHAnsi"/>
-                <w:lang w:val="id-ID"/>
-              </w:rPr>
-            </w:pPr>
-            <w:r>
-              <w:rPr>
-                <w:rFonts w:asciiTheme="majorHAnsi" w:hAnsiTheme="majorHAnsi" w:cstheme="minorHAnsi"/>
+                <w:rFonts w:ascii="Times New Roman" w:hAnsi="Times New Roman"/>
+                <w:lang w:val="id-ID"/>
+              </w:rPr>
+            </w:pPr>
+            <w:r>
+              <w:rPr>
+                <w:rFonts w:ascii="Times New Roman" w:hAnsi="Times New Roman"/>
                 <w:lang w:val="id-ID"/>
               </w:rPr>
               <w:t>:</w:t>
@@ -1357,26 +1357,26 @@
             <w:pPr>
               <w:spacing w:after="0" w:line="240" w:lineRule="auto"/>
               <w:rPr>
-                <w:rFonts w:asciiTheme="majorHAnsi" w:hAnsiTheme="majorHAnsi" w:cstheme="minorHAnsi"/>
-              </w:rPr>
-            </w:pPr>
-            <w:r>
-              <w:rPr>
-                <w:rFonts w:asciiTheme="majorHAnsi" w:hAnsiTheme="majorHAnsi" w:cstheme="minorHAnsi"/>
+                <w:rFonts w:ascii="Times New Roman" w:hAnsi="Times New Roman"/>
+              </w:rPr>
+            </w:pPr>
+            <w:r>
+              <w:rPr>
+                <w:rFonts w:ascii="Times New Roman" w:hAnsi="Times New Roman"/>
               </w:rPr>
               <w:t>{</w:t>
             </w:r>
             <w:proofErr w:type="spellStart"/>
             <w:r>
               <w:rPr>
-                <w:rFonts w:asciiTheme="majorHAnsi" w:hAnsiTheme="majorHAnsi" w:cstheme="minorHAnsi"/>
+                <w:rFonts w:ascii="Times New Roman" w:hAnsi="Times New Roman"/>
               </w:rPr>
               <w:t>namaPenerima</w:t>
             </w:r>
             <w:proofErr w:type="spellEnd"/>
             <w:r>
               <w:rPr>
-                <w:rFonts w:asciiTheme="majorHAnsi" w:hAnsiTheme="majorHAnsi" w:cstheme="minorHAnsi"/>
+                <w:rFonts w:ascii="Times New Roman" w:hAnsi="Times New Roman"/>
               </w:rPr>
               <w:t>}</w:t>
             </w:r>
@@ -1393,13 +1393,13 @@
               <w:spacing w:after="0" w:line="240" w:lineRule="auto"/>
               <w:jc w:val="both"/>
               <w:rPr>
-                <w:rFonts w:asciiTheme="majorHAnsi" w:hAnsiTheme="majorHAnsi" w:cstheme="minorHAnsi"/>
-                <w:lang w:val="id-ID"/>
-              </w:rPr>
-            </w:pPr>
-            <w:r>
-              <w:rPr>
-                <w:rFonts w:asciiTheme="majorHAnsi" w:hAnsiTheme="majorHAnsi" w:cstheme="minorHAnsi"/>
+                <w:rFonts w:ascii="Times New Roman" w:hAnsi="Times New Roman"/>
+                <w:lang w:val="id-ID"/>
+              </w:rPr>
+            </w:pPr>
+            <w:r>
+              <w:rPr>
+                <w:rFonts w:ascii="Times New Roman" w:hAnsi="Times New Roman"/>
                 <w:lang w:val="id-ID"/>
               </w:rPr>
               <w:t>C.</w:t>
@@ -1415,13 +1415,13 @@
               <w:spacing w:after="0" w:line="240" w:lineRule="auto"/>
               <w:jc w:val="both"/>
               <w:rPr>
-                <w:rFonts w:asciiTheme="majorHAnsi" w:hAnsiTheme="majorHAnsi" w:cstheme="minorHAnsi"/>
-                <w:lang w:val="id-ID"/>
-              </w:rPr>
-            </w:pPr>
-            <w:r>
-              <w:rPr>
-                <w:rFonts w:asciiTheme="majorHAnsi" w:hAnsiTheme="majorHAnsi" w:cstheme="minorHAnsi"/>
+                <w:rFonts w:ascii="Times New Roman" w:hAnsi="Times New Roman"/>
+                <w:lang w:val="id-ID"/>
+              </w:rPr>
+            </w:pPr>
+            <w:r>
+              <w:rPr>
+                <w:rFonts w:ascii="Times New Roman" w:hAnsi="Times New Roman"/>
                 <w:lang w:val="id-ID"/>
               </w:rPr>
               <w:t>Pelabuhan Tujuan</w:t>
@@ -1437,13 +1437,13 @@
               <w:spacing w:after="0" w:line="240" w:lineRule="auto"/>
               <w:jc w:val="both"/>
               <w:rPr>
-                <w:rFonts w:asciiTheme="majorHAnsi" w:hAnsiTheme="majorHAnsi" w:cstheme="minorHAnsi"/>
-                <w:lang w:val="id-ID"/>
-              </w:rPr>
-            </w:pPr>
-            <w:r>
-              <w:rPr>
-                <w:rFonts w:asciiTheme="majorHAnsi" w:hAnsiTheme="majorHAnsi" w:cstheme="minorHAnsi"/>
+                <w:rFonts w:ascii="Times New Roman" w:hAnsi="Times New Roman"/>
+                <w:lang w:val="id-ID"/>
+              </w:rPr>
+            </w:pPr>
+            <w:r>
+              <w:rPr>
+                <w:rFonts w:ascii="Times New Roman" w:hAnsi="Times New Roman"/>
                 <w:lang w:val="id-ID"/>
               </w:rPr>
               <w:t>:</w:t>
@@ -1459,26 +1459,26 @@
               <w:spacing w:after="0" w:line="240" w:lineRule="auto"/>
               <w:jc w:val="both"/>
               <w:rPr>
-                <w:rFonts w:asciiTheme="majorHAnsi" w:hAnsiTheme="majorHAnsi" w:cstheme="minorHAnsi"/>
-              </w:rPr>
-            </w:pPr>
-            <w:r>
-              <w:rPr>
-                <w:rFonts w:asciiTheme="majorHAnsi" w:hAnsiTheme="majorHAnsi" w:cstheme="minorHAnsi"/>
+                <w:rFonts w:ascii="Times New Roman" w:hAnsi="Times New Roman"/>
+              </w:rPr>
+            </w:pPr>
+            <w:r>
+              <w:rPr>
+                <w:rFonts w:ascii="Times New Roman" w:hAnsi="Times New Roman"/>
               </w:rPr>
               <w:t>{</w:t>
             </w:r>
             <w:proofErr w:type="spellStart"/>
             <w:r>
               <w:rPr>
-                <w:rFonts w:asciiTheme="majorHAnsi" w:hAnsiTheme="majorHAnsi" w:cstheme="minorHAnsi"/>
+                <w:rFonts w:ascii="Times New Roman" w:hAnsi="Times New Roman"/>
               </w:rPr>
               <w:t>pelabuhanTujuan</w:t>
             </w:r>
             <w:proofErr w:type="spellEnd"/>
             <w:r>
               <w:rPr>
-                <w:rFonts w:asciiTheme="majorHAnsi" w:hAnsiTheme="majorHAnsi" w:cstheme="minorHAnsi"/>
+                <w:rFonts w:ascii="Times New Roman" w:hAnsi="Times New Roman"/>
               </w:rPr>
               <w:t>}</w:t>
             </w:r>
@@ -1495,13 +1495,13 @@
               <w:spacing w:after="0" w:line="240" w:lineRule="auto"/>
               <w:jc w:val="both"/>
               <w:rPr>
-                <w:rFonts w:asciiTheme="majorHAnsi" w:hAnsiTheme="majorHAnsi" w:cstheme="minorHAnsi"/>
-                <w:lang w:val="id-ID"/>
-              </w:rPr>
-            </w:pPr>
-            <w:r>
-              <w:rPr>
-                <w:rFonts w:asciiTheme="majorHAnsi" w:hAnsiTheme="majorHAnsi" w:cstheme="minorHAnsi"/>
+                <w:rFonts w:ascii="Times New Roman" w:hAnsi="Times New Roman"/>
+                <w:lang w:val="id-ID"/>
+              </w:rPr>
+            </w:pPr>
+            <w:r>
+              <w:rPr>
+                <w:rFonts w:ascii="Times New Roman" w:hAnsi="Times New Roman"/>
                 <w:lang w:val="id-ID"/>
               </w:rPr>
               <w:t>D.</w:t>
@@ -1517,13 +1517,13 @@
               <w:spacing w:after="0" w:line="240" w:lineRule="auto"/>
               <w:jc w:val="both"/>
               <w:rPr>
-                <w:rFonts w:asciiTheme="majorHAnsi" w:hAnsiTheme="majorHAnsi" w:cstheme="minorHAnsi"/>
-                <w:lang w:val="id-ID"/>
-              </w:rPr>
-            </w:pPr>
-            <w:r>
-              <w:rPr>
-                <w:rFonts w:asciiTheme="majorHAnsi" w:hAnsiTheme="majorHAnsi" w:cstheme="minorHAnsi"/>
+                <w:rFonts w:ascii="Times New Roman" w:hAnsi="Times New Roman"/>
+                <w:lang w:val="id-ID"/>
+              </w:rPr>
+            </w:pPr>
+            <w:r>
+              <w:rPr>
+                <w:rFonts w:ascii="Times New Roman" w:hAnsi="Times New Roman"/>
                 <w:lang w:val="id-ID"/>
               </w:rPr>
               <w:t>Nama / No.Reg.Kapal</w:t>
@@ -1539,13 +1539,13 @@
               <w:spacing w:after="0" w:line="240" w:lineRule="auto"/>
               <w:jc w:val="both"/>
               <w:rPr>
-                <w:rFonts w:asciiTheme="majorHAnsi" w:hAnsiTheme="majorHAnsi" w:cstheme="minorHAnsi"/>
-                <w:lang w:val="id-ID"/>
-              </w:rPr>
-            </w:pPr>
-            <w:r>
-              <w:rPr>
-                <w:rFonts w:asciiTheme="majorHAnsi" w:hAnsiTheme="majorHAnsi" w:cstheme="minorHAnsi"/>
+                <w:rFonts w:ascii="Times New Roman" w:hAnsi="Times New Roman"/>
+                <w:lang w:val="id-ID"/>
+              </w:rPr>
+            </w:pPr>
+            <w:r>
+              <w:rPr>
+                <w:rFonts w:ascii="Times New Roman" w:hAnsi="Times New Roman"/>
                 <w:lang w:val="id-ID"/>
               </w:rPr>
               <w:t>:</w:t>
@@ -1561,26 +1561,26 @@
               <w:spacing w:after="0" w:line="240" w:lineRule="auto"/>
               <w:jc w:val="both"/>
               <w:rPr>
-                <w:rFonts w:asciiTheme="majorHAnsi" w:hAnsiTheme="majorHAnsi" w:cstheme="minorHAnsi"/>
-              </w:rPr>
-            </w:pPr>
-            <w:r>
-              <w:rPr>
-                <w:rFonts w:asciiTheme="majorHAnsi" w:hAnsiTheme="majorHAnsi" w:cstheme="minorHAnsi"/>
+                <w:rFonts w:ascii="Times New Roman" w:hAnsi="Times New Roman"/>
+              </w:rPr>
+            </w:pPr>
+            <w:r>
+              <w:rPr>
+                <w:rFonts w:ascii="Times New Roman" w:hAnsi="Times New Roman"/>
               </w:rPr>
               <w:t>{</w:t>
             </w:r>
             <w:proofErr w:type="spellStart"/>
             <w:r>
               <w:rPr>
-                <w:rFonts w:asciiTheme="majorHAnsi" w:hAnsiTheme="majorHAnsi" w:cstheme="minorHAnsi"/>
+                <w:rFonts w:ascii="Times New Roman" w:hAnsi="Times New Roman"/>
               </w:rPr>
               <w:t>namaKapal</w:t>
             </w:r>
             <w:proofErr w:type="spellEnd"/>
             <w:r>
               <w:rPr>
-                <w:rFonts w:asciiTheme="majorHAnsi" w:hAnsiTheme="majorHAnsi" w:cstheme="minorHAnsi"/>
+                <w:rFonts w:ascii="Times New Roman" w:hAnsi="Times New Roman"/>
               </w:rPr>
               <w:t>}</w:t>
             </w:r>
@@ -1597,13 +1597,13 @@
               <w:spacing w:after="0" w:line="240" w:lineRule="auto"/>
               <w:jc w:val="both"/>
               <w:rPr>
-                <w:rFonts w:asciiTheme="majorHAnsi" w:hAnsiTheme="majorHAnsi" w:cstheme="minorHAnsi"/>
-                <w:lang w:val="id-ID"/>
-              </w:rPr>
-            </w:pPr>
-            <w:r>
-              <w:rPr>
-                <w:rFonts w:asciiTheme="majorHAnsi" w:hAnsiTheme="majorHAnsi" w:cstheme="minorHAnsi"/>
+                <w:rFonts w:ascii="Times New Roman" w:hAnsi="Times New Roman"/>
+                <w:lang w:val="id-ID"/>
+              </w:rPr>
+            </w:pPr>
+            <w:r>
+              <w:rPr>
+                <w:rFonts w:ascii="Times New Roman" w:hAnsi="Times New Roman"/>
                 <w:lang w:val="id-ID"/>
               </w:rPr>
               <w:t>E.</w:t>
@@ -1619,13 +1619,13 @@
               <w:spacing w:after="0" w:line="240" w:lineRule="auto"/>
               <w:jc w:val="both"/>
               <w:rPr>
-                <w:rFonts w:asciiTheme="majorHAnsi" w:hAnsiTheme="majorHAnsi" w:cstheme="minorHAnsi"/>
-                <w:lang w:val="id-ID"/>
-              </w:rPr>
-            </w:pPr>
-            <w:r>
-              <w:rPr>
-                <w:rFonts w:asciiTheme="majorHAnsi" w:hAnsiTheme="majorHAnsi" w:cstheme="minorHAnsi"/>
+                <w:rFonts w:ascii="Times New Roman" w:hAnsi="Times New Roman"/>
+                <w:lang w:val="id-ID"/>
+              </w:rPr>
+            </w:pPr>
+            <w:r>
+              <w:rPr>
+                <w:rFonts w:ascii="Times New Roman" w:hAnsi="Times New Roman"/>
                 <w:lang w:val="id-ID"/>
               </w:rPr>
               <w:t>Tanggal Pengiriman</w:t>
@@ -1641,13 +1641,13 @@
               <w:spacing w:after="0" w:line="240" w:lineRule="auto"/>
               <w:jc w:val="both"/>
               <w:rPr>
-                <w:rFonts w:asciiTheme="majorHAnsi" w:hAnsiTheme="majorHAnsi" w:cstheme="minorHAnsi"/>
-                <w:lang w:val="id-ID"/>
-              </w:rPr>
-            </w:pPr>
-            <w:r>
-              <w:rPr>
-                <w:rFonts w:asciiTheme="majorHAnsi" w:hAnsiTheme="majorHAnsi" w:cstheme="minorHAnsi"/>
+                <w:rFonts w:ascii="Times New Roman" w:hAnsi="Times New Roman"/>
+                <w:lang w:val="id-ID"/>
+              </w:rPr>
+            </w:pPr>
+            <w:r>
+              <w:rPr>
+                <w:rFonts w:ascii="Times New Roman" w:hAnsi="Times New Roman"/>
                 <w:lang w:val="id-ID"/>
               </w:rPr>
               <w:t>:</w:t>
@@ -1663,26 +1663,26 @@
               <w:spacing w:after="0" w:line="240" w:lineRule="auto"/>
               <w:jc w:val="both"/>
               <w:rPr>
-                <w:rFonts w:asciiTheme="majorHAnsi" w:hAnsiTheme="majorHAnsi" w:cstheme="minorHAnsi"/>
-              </w:rPr>
-            </w:pPr>
-            <w:r>
-              <w:rPr>
-                <w:rFonts w:asciiTheme="majorHAnsi" w:hAnsiTheme="majorHAnsi" w:cstheme="minorHAnsi"/>
+                <w:rFonts w:ascii="Times New Roman" w:hAnsi="Times New Roman"/>
+              </w:rPr>
+            </w:pPr>
+            <w:r>
+              <w:rPr>
+                <w:rFonts w:ascii="Times New Roman" w:hAnsi="Times New Roman"/>
               </w:rPr>
               <w:t>{</w:t>
             </w:r>
             <w:proofErr w:type="spellStart"/>
             <w:r>
               <w:rPr>
-                <w:rFonts w:asciiTheme="majorHAnsi" w:hAnsiTheme="majorHAnsi" w:cstheme="minorHAnsi"/>
+                <w:rFonts w:ascii="Times New Roman" w:hAnsi="Times New Roman"/>
               </w:rPr>
               <w:t>tanggalPengiriman</w:t>
             </w:r>
             <w:proofErr w:type="spellEnd"/>
             <w:r>
               <w:rPr>
-                <w:rFonts w:asciiTheme="majorHAnsi" w:hAnsiTheme="majorHAnsi" w:cstheme="minorHAnsi"/>
+                <w:rFonts w:ascii="Times New Roman" w:hAnsi="Times New Roman"/>
               </w:rPr>
               <w:t>}</w:t>
             </w:r>
@@ -1699,13 +1699,13 @@
               <w:spacing w:after="0" w:line="240" w:lineRule="auto"/>
               <w:jc w:val="both"/>
               <w:rPr>
-                <w:rFonts w:asciiTheme="majorHAnsi" w:hAnsiTheme="majorHAnsi" w:cstheme="minorHAnsi"/>
-                <w:lang w:val="id-ID"/>
-              </w:rPr>
-            </w:pPr>
-            <w:r>
-              <w:rPr>
-                <w:rFonts w:asciiTheme="majorHAnsi" w:hAnsiTheme="majorHAnsi" w:cstheme="minorHAnsi"/>
+                <w:rFonts w:ascii="Times New Roman" w:hAnsi="Times New Roman"/>
+                <w:lang w:val="id-ID"/>
+              </w:rPr>
+            </w:pPr>
+            <w:r>
+              <w:rPr>
+                <w:rFonts w:ascii="Times New Roman" w:hAnsi="Times New Roman"/>
                 <w:lang w:val="id-ID"/>
               </w:rPr>
               <w:t>G.</w:t>
@@ -1721,13 +1721,13 @@
               <w:spacing w:after="0" w:line="240" w:lineRule="auto"/>
               <w:jc w:val="both"/>
               <w:rPr>
-                <w:rFonts w:asciiTheme="majorHAnsi" w:hAnsiTheme="majorHAnsi" w:cstheme="minorHAnsi"/>
-                <w:lang w:val="id-ID"/>
-              </w:rPr>
-            </w:pPr>
-            <w:r>
-              <w:rPr>
-                <w:rFonts w:asciiTheme="majorHAnsi" w:hAnsiTheme="majorHAnsi" w:cstheme="minorHAnsi"/>
+                <w:rFonts w:ascii="Times New Roman" w:hAnsi="Times New Roman"/>
+                <w:lang w:val="id-ID"/>
+              </w:rPr>
+            </w:pPr>
+            <w:r>
+              <w:rPr>
+                <w:rFonts w:ascii="Times New Roman" w:hAnsi="Times New Roman"/>
                 <w:lang w:val="id-ID"/>
               </w:rPr>
               <w:t>Asal Bahan Baku</w:t>
@@ -1743,13 +1743,13 @@
               <w:spacing w:after="0" w:line="240" w:lineRule="auto"/>
               <w:jc w:val="both"/>
               <w:rPr>
-                <w:rFonts w:asciiTheme="majorHAnsi" w:hAnsiTheme="majorHAnsi" w:cstheme="minorHAnsi"/>
-                <w:lang w:val="id-ID"/>
-              </w:rPr>
-            </w:pPr>
-            <w:r>
-              <w:rPr>
-                <w:rFonts w:asciiTheme="majorHAnsi" w:hAnsiTheme="majorHAnsi" w:cstheme="minorHAnsi"/>
+                <w:rFonts w:ascii="Times New Roman" w:hAnsi="Times New Roman"/>
+                <w:lang w:val="id-ID"/>
+              </w:rPr>
+            </w:pPr>
+            <w:r>
+              <w:rPr>
+                <w:rFonts w:ascii="Times New Roman" w:hAnsi="Times New Roman"/>
                 <w:lang w:val="id-ID"/>
               </w:rPr>
               <w:t>:</w:t>
@@ -1765,12 +1765,12 @@
               <w:spacing w:after="0" w:line="240" w:lineRule="auto"/>
               <w:jc w:val="both"/>
               <w:rPr>
-                <w:rFonts w:asciiTheme="majorHAnsi" w:hAnsiTheme="majorHAnsi" w:cstheme="minorHAnsi"/>
-              </w:rPr>
-            </w:pPr>
-            <w:r>
-              <w:rPr>
-                <w:rFonts w:asciiTheme="majorHAnsi" w:hAnsiTheme="majorHAnsi" w:cstheme="minorHAnsi"/>
+                <w:rFonts w:ascii="Times New Roman" w:hAnsi="Times New Roman"/>
+              </w:rPr>
+            </w:pPr>
+            <w:r>
+              <w:rPr>
+                <w:rFonts w:ascii="Times New Roman" w:hAnsi="Times New Roman"/>
               </w:rPr>
               <w:t>TAREMPA</w:t>
             </w:r>
@@ -1790,13 +1790,13 @@
               <w:spacing w:after="0" w:line="240" w:lineRule="auto"/>
               <w:jc w:val="both"/>
               <w:rPr>
-                <w:rFonts w:asciiTheme="majorHAnsi" w:hAnsiTheme="majorHAnsi" w:cstheme="minorHAnsi"/>
-                <w:lang w:val="id-ID"/>
-              </w:rPr>
-            </w:pPr>
-            <w:r>
-              <w:rPr>
-                <w:rFonts w:asciiTheme="majorHAnsi" w:hAnsiTheme="majorHAnsi" w:cstheme="minorHAnsi"/>
+                <w:rFonts w:ascii="Times New Roman" w:hAnsi="Times New Roman"/>
+                <w:lang w:val="id-ID"/>
+              </w:rPr>
+            </w:pPr>
+            <w:r>
+              <w:rPr>
+                <w:rFonts w:ascii="Times New Roman" w:hAnsi="Times New Roman"/>
                 <w:lang w:val="id-ID"/>
               </w:rPr>
               <w:t>H.</w:t>
@@ -1812,13 +1812,13 @@
               <w:spacing w:after="0" w:line="240" w:lineRule="auto"/>
               <w:jc w:val="both"/>
               <w:rPr>
-                <w:rFonts w:asciiTheme="majorHAnsi" w:hAnsiTheme="majorHAnsi" w:cstheme="minorHAnsi"/>
-                <w:lang w:val="id-ID"/>
-              </w:rPr>
-            </w:pPr>
-            <w:r>
-              <w:rPr>
-                <w:rFonts w:asciiTheme="majorHAnsi" w:hAnsiTheme="majorHAnsi" w:cstheme="minorHAnsi"/>
+                <w:rFonts w:ascii="Times New Roman" w:hAnsi="Times New Roman"/>
+                <w:lang w:val="id-ID"/>
+              </w:rPr>
+            </w:pPr>
+            <w:r>
+              <w:rPr>
+                <w:rFonts w:ascii="Times New Roman" w:hAnsi="Times New Roman"/>
                 <w:lang w:val="id-ID"/>
               </w:rPr>
               <w:t>Keterangan Lain-lain</w:t>
@@ -1834,13 +1834,13 @@
               <w:spacing w:after="0" w:line="240" w:lineRule="auto"/>
               <w:jc w:val="both"/>
               <w:rPr>
-                <w:rFonts w:asciiTheme="majorHAnsi" w:hAnsiTheme="majorHAnsi" w:cstheme="minorHAnsi"/>
-                <w:lang w:val="id-ID"/>
-              </w:rPr>
-            </w:pPr>
-            <w:r>
-              <w:rPr>
-                <w:rFonts w:asciiTheme="majorHAnsi" w:hAnsiTheme="majorHAnsi" w:cstheme="minorHAnsi"/>
+                <w:rFonts w:ascii="Times New Roman" w:hAnsi="Times New Roman"/>
+                <w:lang w:val="id-ID"/>
+              </w:rPr>
+            </w:pPr>
+            <w:r>
+              <w:rPr>
+                <w:rFonts w:ascii="Times New Roman" w:hAnsi="Times New Roman"/>
                 <w:lang w:val="id-ID"/>
               </w:rPr>
               <w:t>:</w:t>
@@ -1864,8 +1864,14 @@
               <w:spacing w:before="8" w:line="232" w:lineRule="auto"/>
               <w:ind w:right="104"/>
               <w:jc w:val="both"/>
-            </w:pPr>
-            <w:r>
+              <w:rPr>
+                <w:rFonts w:ascii="Times New Roman" w:hAnsi="Times New Roman" w:cs="Times New Roman"/>
+              </w:rPr>
+            </w:pPr>
+            <w:r>
+              <w:rPr>
+                <w:rFonts w:ascii="Times New Roman" w:hAnsi="Times New Roman" w:cs="Times New Roman"/>
+              </w:rPr>
               <w:t>SKAI ini hanya dapat dipergunakan untuk 1 (satu) kali pengiriman atau pemuatan hasil produk perikanan keluar daerah;</w:t>
             </w:r>
           </w:p>
@@ -1882,8 +1888,14 @@
               <w:spacing w:before="15" w:line="228" w:lineRule="auto"/>
               <w:ind w:right="103"/>
               <w:jc w:val="both"/>
-            </w:pPr>
-            <w:r>
+              <w:rPr>
+                <w:rFonts w:ascii="Times New Roman" w:hAnsi="Times New Roman" w:cs="Times New Roman"/>
+              </w:rPr>
+            </w:pPr>
+            <w:r>
+              <w:rPr>
+                <w:rFonts w:ascii="Times New Roman" w:hAnsi="Times New Roman" w:cs="Times New Roman"/>
+              </w:rPr>
               <w:t>SKAI ini hanya menerangkan asal pemuatan produk hasil perikanan;</w:t>
             </w:r>
           </w:p>
@@ -1897,13 +1909,14 @@
               <w:spacing w:after="0" w:line="240" w:lineRule="auto"/>
               <w:jc w:val="both"/>
               <w:rPr>
-                <w:rFonts w:asciiTheme="majorHAnsi" w:hAnsiTheme="majorHAnsi" w:cstheme="minorHAnsi"/>
+                <w:rFonts w:ascii="Times New Roman" w:hAnsi="Times New Roman"/>
                 <w:lang w:val="id-ID"/>
               </w:rPr>
             </w:pPr>
             <w:proofErr w:type="spellStart"/>
             <w:r>
               <w:rPr>
+                <w:rFonts w:ascii="Times New Roman" w:hAnsi="Times New Roman"/>
                 <w:spacing w:val="-2"/>
               </w:rPr>
               <w:t>Kelebihan</w:t>
@@ -1911,6 +1924,7 @@
             <w:proofErr w:type="spellEnd"/>
             <w:r>
               <w:rPr>
+                <w:rFonts w:ascii="Times New Roman" w:hAnsi="Times New Roman"/>
                 <w:spacing w:val="-2"/>
               </w:rPr>
               <w:t xml:space="preserve"> </w:t>
@@ -1918,6 +1932,7 @@
             <w:proofErr w:type="spellStart"/>
             <w:r>
               <w:rPr>
+                <w:rFonts w:ascii="Times New Roman" w:hAnsi="Times New Roman"/>
                 <w:spacing w:val="-2"/>
               </w:rPr>
               <w:t>pemuatan</w:t>
@@ -1925,6 +1940,7 @@
             <w:proofErr w:type="spellEnd"/>
             <w:r>
               <w:rPr>
+                <w:rFonts w:ascii="Times New Roman" w:hAnsi="Times New Roman"/>
                 <w:spacing w:val="-2"/>
               </w:rPr>
               <w:t xml:space="preserve"> </w:t>
@@ -1932,6 +1948,7 @@
             <w:proofErr w:type="spellStart"/>
             <w:r>
               <w:rPr>
+                <w:rFonts w:ascii="Times New Roman" w:hAnsi="Times New Roman"/>
                 <w:spacing w:val="-2"/>
               </w:rPr>
               <w:t>dari</w:t>
@@ -1939,6 +1956,7 @@
             <w:proofErr w:type="spellEnd"/>
             <w:r>
               <w:rPr>
+                <w:rFonts w:ascii="Times New Roman" w:hAnsi="Times New Roman"/>
                 <w:spacing w:val="-5"/>
               </w:rPr>
               <w:t xml:space="preserve"> </w:t>
@@ -1946,6 +1964,7 @@
             <w:proofErr w:type="spellStart"/>
             <w:r>
               <w:rPr>
+                <w:rFonts w:ascii="Times New Roman" w:hAnsi="Times New Roman"/>
                 <w:spacing w:val="-2"/>
               </w:rPr>
               <w:t>jumlah</w:t>
@@ -1953,6 +1972,7 @@
             <w:proofErr w:type="spellEnd"/>
             <w:r>
               <w:rPr>
+                <w:rFonts w:ascii="Times New Roman" w:hAnsi="Times New Roman"/>
                 <w:spacing w:val="-5"/>
               </w:rPr>
               <w:t xml:space="preserve"> </w:t>
@@ -1960,6 +1980,7 @@
             <w:proofErr w:type="spellStart"/>
             <w:r>
               <w:rPr>
+                <w:rFonts w:ascii="Times New Roman" w:hAnsi="Times New Roman"/>
                 <w:spacing w:val="-2"/>
               </w:rPr>
               <w:t>berat</w:t>
@@ -1967,6 +1988,7 @@
             <w:proofErr w:type="spellEnd"/>
             <w:r>
               <w:rPr>
+                <w:rFonts w:ascii="Times New Roman" w:hAnsi="Times New Roman"/>
                 <w:spacing w:val="-2"/>
               </w:rPr>
               <w:t>/</w:t>
@@ -1974,6 +1996,7 @@
             <w:proofErr w:type="spellStart"/>
             <w:r>
               <w:rPr>
+                <w:rFonts w:ascii="Times New Roman" w:hAnsi="Times New Roman"/>
                 <w:spacing w:val="-2"/>
               </w:rPr>
               <w:t>koli</w:t>
@@ -1981,200 +2004,321 @@
             <w:proofErr w:type="spellEnd"/>
             <w:r>
               <w:rPr>
+                <w:rFonts w:ascii="Times New Roman" w:hAnsi="Times New Roman"/>
                 <w:spacing w:val="-5"/>
               </w:rPr>
               <w:t xml:space="preserve"> </w:t>
             </w:r>
             <w:r>
               <w:rPr>
+                <w:rFonts w:ascii="Times New Roman" w:hAnsi="Times New Roman"/>
                 <w:spacing w:val="-2"/>
               </w:rPr>
               <w:t xml:space="preserve">dan </w:t>
             </w:r>
             <w:proofErr w:type="spellStart"/>
             <w:r>
+              <w:rPr>
+                <w:rFonts w:ascii="Times New Roman" w:hAnsi="Times New Roman"/>
+              </w:rPr>
               <w:t>ketidaksesuaian</w:t>
             </w:r>
             <w:proofErr w:type="spellEnd"/>
             <w:r>
+              <w:rPr>
+                <w:rFonts w:ascii="Times New Roman" w:hAnsi="Times New Roman"/>
+              </w:rPr>
               <w:t xml:space="preserve"> </w:t>
             </w:r>
             <w:proofErr w:type="spellStart"/>
             <w:r>
+              <w:rPr>
+                <w:rFonts w:ascii="Times New Roman" w:hAnsi="Times New Roman"/>
+              </w:rPr>
               <w:t>komoditas</w:t>
             </w:r>
             <w:proofErr w:type="spellEnd"/>
             <w:r>
               <w:rPr>
+                <w:rFonts w:ascii="Times New Roman" w:hAnsi="Times New Roman"/>
                 <w:spacing w:val="40"/>
               </w:rPr>
               <w:t xml:space="preserve"> </w:t>
             </w:r>
             <w:proofErr w:type="spellStart"/>
             <w:r>
+              <w:rPr>
+                <w:rFonts w:ascii="Times New Roman" w:hAnsi="Times New Roman"/>
+              </w:rPr>
               <w:t>produk</w:t>
             </w:r>
             <w:proofErr w:type="spellEnd"/>
             <w:r>
+              <w:rPr>
+                <w:rFonts w:ascii="Times New Roman" w:hAnsi="Times New Roman"/>
+              </w:rPr>
               <w:t xml:space="preserve"> </w:t>
             </w:r>
             <w:proofErr w:type="spellStart"/>
             <w:r>
+              <w:rPr>
+                <w:rFonts w:ascii="Times New Roman" w:hAnsi="Times New Roman"/>
+              </w:rPr>
               <w:t>hasil</w:t>
             </w:r>
             <w:proofErr w:type="spellEnd"/>
             <w:r>
+              <w:rPr>
+                <w:rFonts w:ascii="Times New Roman" w:hAnsi="Times New Roman"/>
+              </w:rPr>
               <w:t xml:space="preserve"> </w:t>
             </w:r>
             <w:proofErr w:type="spellStart"/>
             <w:r>
+              <w:rPr>
+                <w:rFonts w:ascii="Times New Roman" w:hAnsi="Times New Roman"/>
+              </w:rPr>
               <w:t>perikanan</w:t>
             </w:r>
             <w:proofErr w:type="spellEnd"/>
             <w:r>
+              <w:rPr>
+                <w:rFonts w:ascii="Times New Roman" w:hAnsi="Times New Roman"/>
+              </w:rPr>
               <w:t xml:space="preserve"> </w:t>
             </w:r>
             <w:proofErr w:type="spellStart"/>
             <w:r>
+              <w:rPr>
+                <w:rFonts w:ascii="Times New Roman" w:hAnsi="Times New Roman"/>
+              </w:rPr>
               <w:t>diatas</w:t>
             </w:r>
             <w:proofErr w:type="spellEnd"/>
             <w:r>
+              <w:rPr>
+                <w:rFonts w:ascii="Times New Roman" w:hAnsi="Times New Roman"/>
+              </w:rPr>
               <w:t xml:space="preserve">, </w:t>
             </w:r>
             <w:proofErr w:type="spellStart"/>
             <w:r>
+              <w:rPr>
+                <w:rFonts w:ascii="Times New Roman" w:hAnsi="Times New Roman"/>
+              </w:rPr>
               <w:t>diluar</w:t>
             </w:r>
             <w:proofErr w:type="spellEnd"/>
             <w:r>
+              <w:rPr>
+                <w:rFonts w:ascii="Times New Roman" w:hAnsi="Times New Roman"/>
+              </w:rPr>
               <w:t xml:space="preserve"> </w:t>
             </w:r>
             <w:proofErr w:type="spellStart"/>
             <w:r>
+              <w:rPr>
+                <w:rFonts w:ascii="Times New Roman" w:hAnsi="Times New Roman"/>
+              </w:rPr>
               <w:t>tanggung</w:t>
             </w:r>
             <w:proofErr w:type="spellEnd"/>
             <w:r>
+              <w:rPr>
+                <w:rFonts w:ascii="Times New Roman" w:hAnsi="Times New Roman"/>
+              </w:rPr>
               <w:t xml:space="preserve"> </w:t>
             </w:r>
             <w:proofErr w:type="spellStart"/>
             <w:r>
+              <w:rPr>
+                <w:rFonts w:ascii="Times New Roman" w:hAnsi="Times New Roman"/>
+              </w:rPr>
               <w:t>jawab</w:t>
             </w:r>
             <w:proofErr w:type="spellEnd"/>
             <w:r>
+              <w:rPr>
+                <w:rFonts w:ascii="Times New Roman" w:hAnsi="Times New Roman"/>
+              </w:rPr>
               <w:t xml:space="preserve"> Dinas </w:t>
             </w:r>
             <w:proofErr w:type="spellStart"/>
             <w:r>
+              <w:rPr>
+                <w:rFonts w:ascii="Times New Roman" w:hAnsi="Times New Roman"/>
+              </w:rPr>
               <w:t>Perikanan</w:t>
             </w:r>
             <w:proofErr w:type="spellEnd"/>
             <w:r>
               <w:rPr>
+                <w:rFonts w:ascii="Times New Roman" w:hAnsi="Times New Roman"/>
                 <w:spacing w:val="-5"/>
               </w:rPr>
               <w:t xml:space="preserve"> </w:t>
             </w:r>
             <w:proofErr w:type="spellStart"/>
             <w:r>
+              <w:rPr>
+                <w:rFonts w:ascii="Times New Roman" w:hAnsi="Times New Roman"/>
+              </w:rPr>
               <w:t>Kabupaten</w:t>
             </w:r>
             <w:proofErr w:type="spellEnd"/>
             <w:r>
               <w:rPr>
+                <w:rFonts w:ascii="Times New Roman" w:hAnsi="Times New Roman"/>
                 <w:spacing w:val="-8"/>
               </w:rPr>
               <w:t xml:space="preserve"> </w:t>
             </w:r>
             <w:proofErr w:type="spellStart"/>
             <w:r>
+              <w:rPr>
+                <w:rFonts w:ascii="Times New Roman" w:hAnsi="Times New Roman"/>
+              </w:rPr>
               <w:t>Kepulauan</w:t>
             </w:r>
             <w:proofErr w:type="spellEnd"/>
             <w:r>
               <w:rPr>
+                <w:rFonts w:ascii="Times New Roman" w:hAnsi="Times New Roman"/>
                 <w:spacing w:val="-5"/>
               </w:rPr>
               <w:t xml:space="preserve"> </w:t>
             </w:r>
             <w:proofErr w:type="spellStart"/>
             <w:r>
+              <w:rPr>
+                <w:rFonts w:ascii="Times New Roman" w:hAnsi="Times New Roman"/>
+              </w:rPr>
               <w:t>Anambas</w:t>
             </w:r>
             <w:proofErr w:type="spellEnd"/>
             <w:r>
               <w:rPr>
+                <w:rFonts w:ascii="Times New Roman" w:hAnsi="Times New Roman"/>
                 <w:spacing w:val="-8"/>
               </w:rPr>
               <w:t xml:space="preserve"> </w:t>
             </w:r>
             <w:r>
+              <w:rPr>
+                <w:rFonts w:ascii="Times New Roman" w:hAnsi="Times New Roman"/>
+              </w:rPr>
               <w:t xml:space="preserve">dan </w:t>
             </w:r>
             <w:proofErr w:type="spellStart"/>
             <w:r>
+              <w:rPr>
+                <w:rFonts w:ascii="Times New Roman" w:hAnsi="Times New Roman"/>
+              </w:rPr>
               <w:t>dapat</w:t>
             </w:r>
             <w:proofErr w:type="spellEnd"/>
             <w:r>
+              <w:rPr>
+                <w:rFonts w:ascii="Times New Roman" w:hAnsi="Times New Roman"/>
+              </w:rPr>
               <w:t xml:space="preserve"> </w:t>
             </w:r>
             <w:proofErr w:type="spellStart"/>
             <w:r>
+              <w:rPr>
+                <w:rFonts w:ascii="Times New Roman" w:hAnsi="Times New Roman"/>
+              </w:rPr>
               <w:t>dikenakan</w:t>
             </w:r>
             <w:proofErr w:type="spellEnd"/>
             <w:r>
+              <w:rPr>
+                <w:rFonts w:ascii="Times New Roman" w:hAnsi="Times New Roman"/>
+              </w:rPr>
               <w:t xml:space="preserve"> </w:t>
             </w:r>
             <w:proofErr w:type="spellStart"/>
             <w:r>
+              <w:rPr>
+                <w:rFonts w:ascii="Times New Roman" w:hAnsi="Times New Roman"/>
+              </w:rPr>
               <w:t>sanksi</w:t>
             </w:r>
             <w:proofErr w:type="spellEnd"/>
             <w:r>
+              <w:rPr>
+                <w:rFonts w:ascii="Times New Roman" w:hAnsi="Times New Roman"/>
+              </w:rPr>
               <w:t xml:space="preserve"> </w:t>
             </w:r>
             <w:proofErr w:type="spellStart"/>
             <w:r>
+              <w:rPr>
+                <w:rFonts w:ascii="Times New Roman" w:hAnsi="Times New Roman"/>
+              </w:rPr>
               <w:t>sesuai</w:t>
             </w:r>
             <w:proofErr w:type="spellEnd"/>
             <w:r>
+              <w:rPr>
+                <w:rFonts w:ascii="Times New Roman" w:hAnsi="Times New Roman"/>
+              </w:rPr>
               <w:t xml:space="preserve"> </w:t>
             </w:r>
             <w:proofErr w:type="spellStart"/>
             <w:r>
+              <w:rPr>
+                <w:rFonts w:ascii="Times New Roman" w:hAnsi="Times New Roman"/>
+              </w:rPr>
               <w:t>peraturan</w:t>
             </w:r>
             <w:proofErr w:type="spellEnd"/>
             <w:r>
+              <w:rPr>
+                <w:rFonts w:ascii="Times New Roman" w:hAnsi="Times New Roman"/>
+              </w:rPr>
               <w:t xml:space="preserve"> </w:t>
             </w:r>
             <w:proofErr w:type="spellStart"/>
             <w:r>
+              <w:rPr>
+                <w:rFonts w:ascii="Times New Roman" w:hAnsi="Times New Roman"/>
+              </w:rPr>
               <w:t>perundang</w:t>
             </w:r>
             <w:proofErr w:type="spellEnd"/>
             <w:r>
+              <w:rPr>
+                <w:rFonts w:ascii="Times New Roman" w:hAnsi="Times New Roman"/>
+              </w:rPr>
               <w:t xml:space="preserve"> – </w:t>
             </w:r>
             <w:proofErr w:type="spellStart"/>
             <w:r>
+              <w:rPr>
+                <w:rFonts w:ascii="Times New Roman" w:hAnsi="Times New Roman"/>
+              </w:rPr>
               <w:t>undang</w:t>
             </w:r>
             <w:proofErr w:type="spellEnd"/>
             <w:r>
+              <w:rPr>
+                <w:rFonts w:ascii="Times New Roman" w:hAnsi="Times New Roman"/>
+              </w:rPr>
               <w:t xml:space="preserve"> yang </w:t>
             </w:r>
             <w:proofErr w:type="spellStart"/>
             <w:r>
+              <w:rPr>
+                <w:rFonts w:ascii="Times New Roman" w:hAnsi="Times New Roman"/>
+              </w:rPr>
               <w:t>berlaku</w:t>
             </w:r>
             <w:proofErr w:type="spellEnd"/>
             <w:r>
+              <w:rPr>
+                <w:rFonts w:ascii="Times New Roman" w:hAnsi="Times New Roman"/>
+              </w:rPr>
               <w:t>.</w:t>
             </w:r>
           </w:p>
@@ -2185,25 +2329,28 @@
       <w:pPr>
         <w:jc w:val="both"/>
         <w:rPr>
-          <w:rFonts w:asciiTheme="majorHAnsi" w:hAnsiTheme="majorHAnsi" w:cstheme="minorHAnsi"/>
-          <w:lang w:val="id-ID"/>
-        </w:rPr>
-      </w:pPr>
-      <w:r>
-        <w:rPr>
-          <w:rFonts w:asciiTheme="majorHAnsi" w:hAnsiTheme="majorHAnsi" w:cstheme="minorHAnsi"/>
+          <w:rFonts w:ascii="Times New Roman" w:hAnsi="Times New Roman"/>
+          <w:lang w:val="id-ID"/>
+        </w:rPr>
+      </w:pPr>
+      <w:r>
+        <w:rPr>
+          <w:rFonts w:ascii="Times New Roman" w:hAnsi="Times New Roman"/>
           <w:lang w:val="id-ID"/>
         </w:rPr>
         <w:t>Demikian Surat Keterangan Asal Ikan (SKAI) ini diberikan untuk dipergunakan sebagaimana mestinya.</w:t>
       </w:r>
       <w:r>
+        <w:rPr>
+          <w:rFonts w:ascii="Times New Roman" w:hAnsi="Times New Roman"/>
+        </w:rPr>
         <w:t xml:space="preserve"> </w:t>
       </w:r>
     </w:p>
     <w:p>
       <w:pPr>
         <w:pStyle w:val="NoSpacing"/>
-        <w:ind w:left="4253" w:firstLine="358"/>
+        <w:ind w:left="4962" w:firstLine="358"/>
         <w:rPr>
           <w:rFonts w:asciiTheme="majorHAnsi" w:hAnsiTheme="majorHAnsi" w:cs="Arial"/>
           <w:lang w:val="id-ID"/>
@@ -2246,7 +2393,7 @@
     <w:p>
       <w:pPr>
         <w:pStyle w:val="NoSpacing"/>
-        <w:ind w:left="4253" w:firstLine="358"/>
+        <w:ind w:left="4962" w:firstLine="358"/>
         <w:rPr>
           <w:rFonts w:asciiTheme="majorHAnsi" w:hAnsiTheme="majorHAnsi" w:cs="Arial"/>
           <w:lang w:val="id-ID"/>
@@ -2259,16 +2406,16 @@
         <mc:AlternateContent>
           <mc:Choice Requires="wpg">
             <w:drawing>
-              <wp:anchor distT="0" distB="0" distL="0" distR="0" simplePos="0" relativeHeight="251662336" behindDoc="0" locked="0" layoutInCell="1" allowOverlap="1" wp14:anchorId="0DAD009B" wp14:editId="40FD02EA">
+              <wp:anchor distT="0" distB="0" distL="0" distR="0" simplePos="0" relativeHeight="251662336" behindDoc="1" locked="0" layoutInCell="1" allowOverlap="1" wp14:anchorId="0DAD009B" wp14:editId="3CE71BC2">
                 <wp:simplePos x="0" y="0"/>
                 <wp:positionH relativeFrom="page">
-                  <wp:posOffset>2900680</wp:posOffset>
+                  <wp:posOffset>3402232</wp:posOffset>
                 </wp:positionH>
                 <wp:positionV relativeFrom="paragraph">
-                  <wp:posOffset>113030</wp:posOffset>
+                  <wp:posOffset>74154</wp:posOffset>
                 </wp:positionV>
-                <wp:extent cx="1711960" cy="1120140"/>
-                <wp:effectExtent l="0" t="0" r="0" b="3810"/>
+                <wp:extent cx="1707807" cy="1120101"/>
+                <wp:effectExtent l="0" t="0" r="0" b="0"/>
                 <wp:wrapNone/>
                 <wp:docPr id="3" name="Group 3"/>
                 <wp:cNvGraphicFramePr>
@@ -2283,9 +2430,9 @@
                       <wpg:grpSpPr>
                         <a:xfrm>
                           <a:off x="0" y="0"/>
-                          <a:ext cx="1711960" cy="1120140"/>
-                          <a:chOff x="0" y="0"/>
-                          <a:chExt cx="1711960" cy="1120140"/>
+                          <a:ext cx="1707807" cy="1120101"/>
+                          <a:chOff x="-409829" y="0"/>
+                          <a:chExt cx="1707807" cy="1120101"/>
                         </a:xfrm>
                       </wpg:grpSpPr>
                       <pic:pic xmlns:pic="http://schemas.openxmlformats.org/drawingml/2006/picture">
@@ -2301,7 +2448,7 @@
                         </pic:blipFill>
                         <pic:spPr>
                           <a:xfrm>
-                            <a:off x="0" y="0"/>
+                            <a:off x="-409829" y="0"/>
                             <a:ext cx="1168654" cy="1120101"/>
                           </a:xfrm>
                           <a:prstGeom prst="rect">
@@ -2322,7 +2469,7 @@
                         </pic:blipFill>
                         <pic:spPr>
                           <a:xfrm>
-                            <a:off x="758825" y="66001"/>
+                            <a:off x="344843" y="66001"/>
                             <a:ext cx="953135" cy="1031087"/>
                           </a:xfrm>
                           <a:prstGeom prst="rect">
@@ -2333,12 +2480,15 @@
                     </wpg:wgp>
                   </a:graphicData>
                 </a:graphic>
+                <wp14:sizeRelH relativeFrom="margin">
+                  <wp14:pctWidth>0</wp14:pctWidth>
+                </wp14:sizeRelH>
               </wp:anchor>
             </w:drawing>
           </mc:Choice>
           <mc:Fallback>
             <w:pict>
-              <v:group w14:anchorId="5F87C780" id="Group 3" o:spid="_x0000_s1026" style="position:absolute;margin-left:228.4pt;margin-top:8.9pt;width:134.8pt;height:88.2pt;z-index:251662336;mso-wrap-distance-left:0;mso-wrap-distance-right:0;mso-position-horizontal-relative:page" coordsize="17119,11201" o:gfxdata="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">
+              <v:group w14:anchorId="73DC3EFA" id="Group 3" o:spid="_x0000_s1026" style="position:absolute;margin-left:267.9pt;margin-top:5.85pt;width:134.45pt;height:88.2pt;z-index:-251654144;mso-wrap-distance-left:0;mso-wrap-distance-right:0;mso-position-horizontal-relative:page;mso-width-relative:margin" coordorigin="-4098" coordsize="17078,11201" o:gfxdata="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">
                 <v:shapetype id="_x0000_t75" coordsize="21600,21600" o:spt="75" o:preferrelative="t" path="m@4@5l@4@11@9@11@9@5xe" filled="f" stroked="f">
                   <v:stroke joinstyle="miter"/>
                   <v:formulas>
@@ -2358,10 +2508,10 @@
                   <v:path o:extrusionok="f" gradientshapeok="t" o:connecttype="rect"/>
                   <o:lock v:ext="edit" aspectratio="t"/>
                 </v:shapetype>
-                <v:shape id="Image 4" o:spid="_x0000_s1027" type="#_x0000_t75" style="position:absolute;width:11686;height:11201;visibility:visible;mso-wrap-style:square" o:gfxdata="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">
+                <v:shape id="Image 4" o:spid="_x0000_s1027" type="#_x0000_t75" style="position:absolute;left:-4098;width:11686;height:11201;visibility:visible;mso-wrap-style:square" o:gfxdata="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">
                   <v:imagedata r:id="rId12" o:title=""/>
                 </v:shape>
-                <v:shape id="Image 5" o:spid="_x0000_s1028" type="#_x0000_t75" style="position:absolute;left:7588;top:660;width:9531;height:10310;visibility:visible;mso-wrap-style:square" o:gfxdata="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">
+                <v:shape id="Image 5" o:spid="_x0000_s1028" type="#_x0000_t75" style="position:absolute;left:3448;top:660;width:9531;height:10310;visibility:visible;mso-wrap-style:square" o:gfxdata="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">
                   <v:imagedata r:id="rId13" o:title=""/>
                 </v:shape>
                 <w10:wrap anchorx="page"/>
@@ -2381,7 +2531,7 @@
     <w:p>
       <w:pPr>
         <w:pStyle w:val="NoSpacing"/>
-        <w:ind w:left="4253" w:firstLine="358"/>
+        <w:ind w:left="4962" w:firstLine="358"/>
         <w:rPr>
           <w:rFonts w:asciiTheme="majorHAnsi" w:hAnsiTheme="majorHAnsi" w:cs="Arial"/>
           <w:sz w:val="12"/>
@@ -2393,6 +2543,7 @@
     <w:p>
       <w:pPr>
         <w:pStyle w:val="NoSpacing"/>
+        <w:ind w:left="4962"/>
         <w:rPr>
           <w:rFonts w:asciiTheme="majorHAnsi" w:hAnsiTheme="majorHAnsi" w:cs="Arial"/>
           <w:sz w:val="24"/>
@@ -2404,6 +2555,7 @@
     <w:p>
       <w:pPr>
         <w:pStyle w:val="NoSpacing"/>
+        <w:ind w:left="4962"/>
         <w:rPr>
           <w:rFonts w:asciiTheme="majorHAnsi" w:hAnsiTheme="majorHAnsi" w:cs="Arial"/>
           <w:sz w:val="24"/>
@@ -2415,6 +2567,7 @@
     <w:p>
       <w:pPr>
         <w:pStyle w:val="NoSpacing"/>
+        <w:ind w:left="4962"/>
         <w:rPr>
           <w:rFonts w:asciiTheme="majorHAnsi" w:hAnsiTheme="majorHAnsi" w:cs="Arial"/>
           <w:sz w:val="24"/>
@@ -2426,6 +2579,7 @@
     <w:p>
       <w:pPr>
         <w:pStyle w:val="NoSpacing"/>
+        <w:ind w:left="4962"/>
         <w:rPr>
           <w:rFonts w:asciiTheme="majorHAnsi" w:hAnsiTheme="majorHAnsi" w:cs="Arial"/>
           <w:sz w:val="24"/>
@@ -2437,7 +2591,7 @@
     <w:p>
       <w:pPr>
         <w:pStyle w:val="NoSpacing"/>
-        <w:ind w:left="4253" w:firstLine="358"/>
+        <w:ind w:left="4962" w:firstLine="358"/>
         <w:rPr>
           <w:rFonts w:asciiTheme="majorHAnsi" w:hAnsiTheme="majorHAnsi" w:cs="Arial"/>
           <w:lang w:val="id-ID"/>
@@ -2447,7 +2601,7 @@
     <w:p>
       <w:pPr>
         <w:pStyle w:val="NoSpacing"/>
-        <w:ind w:left="4253" w:firstLine="358"/>
+        <w:ind w:left="4962" w:firstLine="358"/>
         <w:rPr>
           <w:rFonts w:asciiTheme="majorHAnsi" w:hAnsiTheme="majorHAnsi" w:cs="Arial"/>
           <w:lang w:val="id-ID"/>
@@ -2464,7 +2618,7 @@
     <w:p>
       <w:pPr>
         <w:pStyle w:val="NoSpacing"/>
-        <w:ind w:left="4253" w:firstLine="358"/>
+        <w:ind w:left="4962" w:firstLine="358"/>
         <w:rPr>
           <w:rFonts w:asciiTheme="majorHAnsi" w:hAnsiTheme="majorHAnsi" w:cs="Arial"/>
           <w:lang w:val="id-ID"/>

</xml_diff>

<commit_message>
feat: Add Eye and EyeOff icons as Svelte components
feat: Implement database types for Supabase integration

feat: Create Supabase client for database interactions

feat: Define custom data types for Ikan and SKAI data

feat: Implement utility functions for document generation and data extraction

feat: Create API endpoints for managing Ikan and SKAI data

feat: Develop authentication flow with login functionality

feat: Build dashboard for displaying and managing Ikan data

feat: Add layout components for routing and session management

chore: Configure Supabase local development environment
</commit_message>
<xml_diff>
--- a/static/template_skai.docx
+++ b/static/template_skai.docx
@@ -563,6 +563,12 @@
         </w:rPr>
         <w:t>nama</w:t>
       </w:r>
+      <w:r>
+        <w:rPr>
+          <w:rFonts w:ascii="Times New Roman" w:hAnsi="Times New Roman"/>
+        </w:rPr>
+        <w:t>Pengirim</w:t>
+      </w:r>
       <w:proofErr w:type="spellEnd"/>
       <w:r>
         <w:rPr>
@@ -626,6 +632,12 @@
         </w:rPr>
         <w:t>alamat</w:t>
       </w:r>
+      <w:r>
+        <w:rPr>
+          <w:rFonts w:ascii="Times New Roman" w:hAnsi="Times New Roman"/>
+        </w:rPr>
+        <w:t>Pengirim</w:t>
+      </w:r>
       <w:proofErr w:type="spellEnd"/>
       <w:r>
         <w:rPr>
@@ -681,6 +693,12 @@
           <w:rFonts w:ascii="Times New Roman" w:hAnsi="Times New Roman"/>
         </w:rPr>
         <w:t>noHp</w:t>
+      </w:r>
+      <w:r>
+        <w:rPr>
+          <w:rFonts w:ascii="Times New Roman" w:hAnsi="Times New Roman"/>
+        </w:rPr>
+        <w:t>Pengirim</w:t>
       </w:r>
       <w:proofErr w:type="spellEnd"/>
       <w:r>
@@ -1384,6 +1402,131 @@
         </w:tc>
       </w:tr>
       <w:tr>
+        <w:trPr>
+          <w:trHeight w:val="287"/>
+        </w:trPr>
+        <w:tc>
+          <w:tcPr>
+            <w:tcW w:w="470" w:type="dxa"/>
+            <w:vAlign w:val="bottom"/>
+          </w:tcPr>
+          <w:p>
+            <w:pPr>
+              <w:spacing w:after="0" w:line="240" w:lineRule="auto"/>
+              <w:rPr>
+                <w:rFonts w:ascii="Times New Roman" w:hAnsi="Times New Roman"/>
+              </w:rPr>
+            </w:pPr>
+            <w:r>
+              <w:rPr>
+                <w:rFonts w:ascii="Times New Roman" w:hAnsi="Times New Roman"/>
+              </w:rPr>
+              <w:t>C</w:t>
+            </w:r>
+            <w:r>
+              <w:rPr>
+                <w:rFonts w:ascii="Times New Roman" w:hAnsi="Times New Roman"/>
+                <w:lang w:val="id-ID"/>
+              </w:rPr>
+              <w:t>.</w:t>
+            </w:r>
+          </w:p>
+        </w:tc>
+        <w:tc>
+          <w:tcPr>
+            <w:tcW w:w="3071" w:type="dxa"/>
+            <w:vAlign w:val="bottom"/>
+          </w:tcPr>
+          <w:p>
+            <w:pPr>
+              <w:spacing w:after="0" w:line="240" w:lineRule="auto"/>
+              <w:rPr>
+                <w:rFonts w:ascii="Times New Roman" w:hAnsi="Times New Roman"/>
+              </w:rPr>
+            </w:pPr>
+            <w:r>
+              <w:rPr>
+                <w:rFonts w:ascii="Times New Roman" w:hAnsi="Times New Roman"/>
+              </w:rPr>
+              <w:t>Alamat</w:t>
+            </w:r>
+            <w:r>
+              <w:rPr>
+                <w:rFonts w:ascii="Times New Roman" w:hAnsi="Times New Roman"/>
+                <w:lang w:val="id-ID"/>
+              </w:rPr>
+              <w:t xml:space="preserve"> Penerima</w:t>
+            </w:r>
+          </w:p>
+        </w:tc>
+        <w:tc>
+          <w:tcPr>
+            <w:tcW w:w="294" w:type="dxa"/>
+            <w:vAlign w:val="bottom"/>
+          </w:tcPr>
+          <w:p>
+            <w:pPr>
+              <w:spacing w:after="0" w:line="240" w:lineRule="auto"/>
+              <w:rPr>
+                <w:rFonts w:ascii="Times New Roman" w:hAnsi="Times New Roman"/>
+                <w:sz w:val="16"/>
+                <w:szCs w:val="16"/>
+                <w:lang w:val="id-ID"/>
+              </w:rPr>
+            </w:pPr>
+          </w:p>
+          <w:p>
+            <w:pPr>
+              <w:spacing w:after="0" w:line="240" w:lineRule="auto"/>
+              <w:rPr>
+                <w:rFonts w:ascii="Times New Roman" w:hAnsi="Times New Roman"/>
+                <w:sz w:val="16"/>
+                <w:szCs w:val="16"/>
+              </w:rPr>
+            </w:pPr>
+            <w:r>
+              <w:rPr>
+                <w:rFonts w:ascii="Times New Roman" w:hAnsi="Times New Roman"/>
+                <w:lang w:val="id-ID"/>
+              </w:rPr>
+              <w:t>:</w:t>
+            </w:r>
+          </w:p>
+        </w:tc>
+        <w:tc>
+          <w:tcPr>
+            <w:tcW w:w="5361" w:type="dxa"/>
+            <w:vAlign w:val="bottom"/>
+          </w:tcPr>
+          <w:p>
+            <w:pPr>
+              <w:spacing w:after="0" w:line="240" w:lineRule="auto"/>
+              <w:rPr>
+                <w:rFonts w:ascii="Times New Roman" w:hAnsi="Times New Roman"/>
+              </w:rPr>
+            </w:pPr>
+            <w:r>
+              <w:rPr>
+                <w:rFonts w:ascii="Times New Roman" w:hAnsi="Times New Roman"/>
+              </w:rPr>
+              <w:t>{</w:t>
+            </w:r>
+            <w:r>
+              <w:rPr>
+                <w:rFonts w:ascii="Times New Roman" w:hAnsi="Times New Roman"/>
+              </w:rPr>
+              <w:t>alamatPenerima</w:t>
+            </w:r>
+            <w:r>
+              <w:rPr>
+                <w:rFonts w:ascii="Times New Roman" w:hAnsi="Times New Roman"/>
+              </w:rPr>
+              <w:t>}</w:t>
+            </w:r>
+          </w:p>
+        </w:tc>
+      </w:tr>
+      <w:tr>
         <w:tc>
           <w:tcPr>
             <w:tcW w:w="470" w:type="dxa"/>
@@ -1400,9 +1543,15 @@
             <w:r>
               <w:rPr>
                 <w:rFonts w:ascii="Times New Roman" w:hAnsi="Times New Roman"/>
-                <w:lang w:val="id-ID"/>
-              </w:rPr>
-              <w:t>C.</w:t>
+              </w:rPr>
+              <w:t>D</w:t>
+            </w:r>
+            <w:r>
+              <w:rPr>
+                <w:rFonts w:ascii="Times New Roman" w:hAnsi="Times New Roman"/>
+                <w:lang w:val="id-ID"/>
+              </w:rPr>
+              <w:t>.</w:t>
             </w:r>
           </w:p>
         </w:tc>
@@ -1502,9 +1651,15 @@
             <w:r>
               <w:rPr>
                 <w:rFonts w:ascii="Times New Roman" w:hAnsi="Times New Roman"/>
-                <w:lang w:val="id-ID"/>
-              </w:rPr>
-              <w:t>D.</w:t>
+              </w:rPr>
+              <w:t>E</w:t>
+            </w:r>
+            <w:r>
+              <w:rPr>
+                <w:rFonts w:ascii="Times New Roman" w:hAnsi="Times New Roman"/>
+                <w:lang w:val="id-ID"/>
+              </w:rPr>
+              <w:t>.</w:t>
             </w:r>
           </w:p>
         </w:tc>
@@ -1604,9 +1759,15 @@
             <w:r>
               <w:rPr>
                 <w:rFonts w:ascii="Times New Roman" w:hAnsi="Times New Roman"/>
-                <w:lang w:val="id-ID"/>
-              </w:rPr>
-              <w:t>E.</w:t>
+              </w:rPr>
+              <w:t>F</w:t>
+            </w:r>
+            <w:r>
+              <w:rPr>
+                <w:rFonts w:ascii="Times New Roman" w:hAnsi="Times New Roman"/>
+                <w:lang w:val="id-ID"/>
+              </w:rPr>
+              <w:t>.</w:t>
             </w:r>
           </w:p>
         </w:tc>
@@ -1706,9 +1867,15 @@
             <w:r>
               <w:rPr>
                 <w:rFonts w:ascii="Times New Roman" w:hAnsi="Times New Roman"/>
-                <w:lang w:val="id-ID"/>
-              </w:rPr>
-              <w:t>G.</w:t>
+              </w:rPr>
+              <w:t>G</w:t>
+            </w:r>
+            <w:r>
+              <w:rPr>
+                <w:rFonts w:ascii="Times New Roman" w:hAnsi="Times New Roman"/>
+                <w:lang w:val="id-ID"/>
+              </w:rPr>
+              <w:t>.</w:t>
             </w:r>
           </w:p>
         </w:tc>
@@ -2381,6 +2548,12 @@
           <w:rFonts w:asciiTheme="majorHAnsi" w:hAnsiTheme="majorHAnsi" w:cs="Arial"/>
         </w:rPr>
         <w:t>tanggal</w:t>
+      </w:r>
+      <w:r>
+        <w:rPr>
+          <w:rFonts w:asciiTheme="majorHAnsi" w:hAnsiTheme="majorHAnsi" w:cs="Arial"/>
+        </w:rPr>
+        <w:t>TTD</w:t>
       </w:r>
       <w:proofErr w:type="spellEnd"/>
       <w:r>

</xml_diff>

<commit_message>
feat: Implement request validation and data enrichment for ikan processing
</commit_message>
<xml_diff>
--- a/static/template_skai.docx
+++ b/static/template_skai.docx
@@ -1270,20 +1270,20 @@
         <w:tblStyle w:val="TableGrid"/>
         <w:tblW w:w="0" w:type="auto"/>
         <w:tblBorders>
-          <w:top w:val="single" w:sz="4" w:space="0" w:color="auto"/>
-          <w:left w:val="single" w:sz="4" w:space="0" w:color="auto"/>
-          <w:bottom w:val="single" w:sz="4" w:space="0" w:color="auto"/>
-          <w:right w:val="single" w:sz="4" w:space="0" w:color="auto"/>
-          <w:insideH w:val="single" w:sz="4" w:space="0" w:color="auto"/>
-          <w:insideV w:val="single" w:sz="4" w:space="0" w:color="auto"/>
+          <w:top w:val="none" w:sz="0" w:space="0" w:color="auto"/>
+          <w:left w:val="none" w:sz="0" w:space="0" w:color="auto"/>
+          <w:bottom w:val="none" w:sz="0" w:space="0" w:color="auto"/>
+          <w:right w:val="none" w:sz="0" w:space="0" w:color="auto"/>
+          <w:insideH w:val="none" w:sz="0" w:space="0" w:color="auto"/>
+          <w:insideV w:val="none" w:sz="0" w:space="0" w:color="auto"/>
         </w:tblBorders>
         <w:tblLook w:val="04A0" w:firstRow="1" w:lastRow="0" w:firstColumn="1" w:lastColumn="0" w:noHBand="0" w:noVBand="1"/>
       </w:tblPr>
       <w:tblGrid>
-        <w:gridCol w:w="470"/>
-        <w:gridCol w:w="3071"/>
-        <w:gridCol w:w="294"/>
-        <w:gridCol w:w="5361"/>
+        <w:gridCol w:w="430"/>
+        <w:gridCol w:w="2264"/>
+        <w:gridCol w:w="284"/>
+        <w:gridCol w:w="6228"/>
       </w:tblGrid>
       <w:tr>
         <w:trPr>
@@ -1291,7 +1291,7 @@
         </w:trPr>
         <w:tc>
           <w:tcPr>
-            <w:tcW w:w="470" w:type="dxa"/>
+            <w:tcW w:w="430" w:type="dxa"/>
             <w:vAlign w:val="bottom"/>
           </w:tcPr>
           <w:p>
@@ -1313,7 +1313,7 @@
         </w:tc>
         <w:tc>
           <w:tcPr>
-            <w:tcW w:w="3071" w:type="dxa"/>
+            <w:tcW w:w="2264" w:type="dxa"/>
             <w:vAlign w:val="bottom"/>
           </w:tcPr>
           <w:p>
@@ -1335,7 +1335,7 @@
         </w:tc>
         <w:tc>
           <w:tcPr>
-            <w:tcW w:w="294" w:type="dxa"/>
+            <w:tcW w:w="284" w:type="dxa"/>
             <w:vAlign w:val="bottom"/>
           </w:tcPr>
           <w:p>
@@ -1343,17 +1343,6 @@
               <w:spacing w:after="0" w:line="240" w:lineRule="auto"/>
               <w:rPr>
                 <w:rFonts w:ascii="Times New Roman" w:hAnsi="Times New Roman"/>
-                <w:sz w:val="16"/>
-                <w:szCs w:val="16"/>
-                <w:lang w:val="id-ID"/>
-              </w:rPr>
-            </w:pPr>
-          </w:p>
-          <w:p>
-            <w:pPr>
-              <w:spacing w:after="0" w:line="240" w:lineRule="auto"/>
-              <w:rPr>
-                <w:rFonts w:ascii="Times New Roman" w:hAnsi="Times New Roman"/>
                 <w:lang w:val="id-ID"/>
               </w:rPr>
             </w:pPr>
@@ -1368,7 +1357,7 @@
         </w:tc>
         <w:tc>
           <w:tcPr>
-            <w:tcW w:w="5361" w:type="dxa"/>
+            <w:tcW w:w="6228" w:type="dxa"/>
             <w:vAlign w:val="bottom"/>
           </w:tcPr>
           <w:p>
@@ -1407,7 +1396,7 @@
         </w:trPr>
         <w:tc>
           <w:tcPr>
-            <w:tcW w:w="470" w:type="dxa"/>
+            <w:tcW w:w="430" w:type="dxa"/>
             <w:vAlign w:val="bottom"/>
           </w:tcPr>
           <w:p>
@@ -1434,7 +1423,7 @@
         </w:tc>
         <w:tc>
           <w:tcPr>
-            <w:tcW w:w="3071" w:type="dxa"/>
+            <w:tcW w:w="2264" w:type="dxa"/>
             <w:vAlign w:val="bottom"/>
           </w:tcPr>
           <w:p>
@@ -1461,7 +1450,7 @@
         </w:tc>
         <w:tc>
           <w:tcPr>
-            <w:tcW w:w="294" w:type="dxa"/>
+            <w:tcW w:w="284" w:type="dxa"/>
             <w:vAlign w:val="bottom"/>
           </w:tcPr>
           <w:p>
@@ -1471,38 +1460,27 @@
                 <w:rFonts w:ascii="Times New Roman" w:hAnsi="Times New Roman"/>
                 <w:sz w:val="16"/>
                 <w:szCs w:val="16"/>
-                <w:lang w:val="id-ID"/>
-              </w:rPr>
-            </w:pPr>
-          </w:p>
+              </w:rPr>
+            </w:pPr>
+            <w:r>
+              <w:rPr>
+                <w:rFonts w:ascii="Times New Roman" w:hAnsi="Times New Roman"/>
+                <w:lang w:val="id-ID"/>
+              </w:rPr>
+              <w:t>:</w:t>
+            </w:r>
+          </w:p>
+        </w:tc>
+        <w:tc>
+          <w:tcPr>
+            <w:tcW w:w="6228" w:type="dxa"/>
+            <w:vAlign w:val="bottom"/>
+          </w:tcPr>
           <w:p>
             <w:pPr>
               <w:spacing w:after="0" w:line="240" w:lineRule="auto"/>
               <w:rPr>
                 <w:rFonts w:ascii="Times New Roman" w:hAnsi="Times New Roman"/>
-                <w:sz w:val="16"/>
-                <w:szCs w:val="16"/>
-              </w:rPr>
-            </w:pPr>
-            <w:r>
-              <w:rPr>
-                <w:rFonts w:ascii="Times New Roman" w:hAnsi="Times New Roman"/>
-                <w:lang w:val="id-ID"/>
-              </w:rPr>
-              <w:t>:</w:t>
-            </w:r>
-          </w:p>
-        </w:tc>
-        <w:tc>
-          <w:tcPr>
-            <w:tcW w:w="5361" w:type="dxa"/>
-            <w:vAlign w:val="bottom"/>
-          </w:tcPr>
-          <w:p>
-            <w:pPr>
-              <w:spacing w:after="0" w:line="240" w:lineRule="auto"/>
-              <w:rPr>
-                <w:rFonts w:ascii="Times New Roman" w:hAnsi="Times New Roman"/>
               </w:rPr>
             </w:pPr>
             <w:r>
@@ -1511,12 +1489,14 @@
               </w:rPr>
               <w:t>{</w:t>
             </w:r>
+            <w:proofErr w:type="spellStart"/>
             <w:r>
               <w:rPr>
                 <w:rFonts w:ascii="Times New Roman" w:hAnsi="Times New Roman"/>
               </w:rPr>
               <w:t>alamatPenerima</w:t>
             </w:r>
+            <w:proofErr w:type="spellEnd"/>
             <w:r>
               <w:rPr>
                 <w:rFonts w:ascii="Times New Roman" w:hAnsi="Times New Roman"/>
@@ -1529,7 +1509,7 @@
       <w:tr>
         <w:tc>
           <w:tcPr>
-            <w:tcW w:w="470" w:type="dxa"/>
+            <w:tcW w:w="430" w:type="dxa"/>
           </w:tcPr>
           <w:p>
             <w:pPr>
@@ -1557,7 +1537,7 @@
         </w:tc>
         <w:tc>
           <w:tcPr>
-            <w:tcW w:w="3071" w:type="dxa"/>
+            <w:tcW w:w="2264" w:type="dxa"/>
           </w:tcPr>
           <w:p>
             <w:pPr>
@@ -1579,7 +1559,7 @@
         </w:tc>
         <w:tc>
           <w:tcPr>
-            <w:tcW w:w="294" w:type="dxa"/>
+            <w:tcW w:w="284" w:type="dxa"/>
           </w:tcPr>
           <w:p>
             <w:pPr>
@@ -1601,7 +1581,7 @@
         </w:tc>
         <w:tc>
           <w:tcPr>
-            <w:tcW w:w="5361" w:type="dxa"/>
+            <w:tcW w:w="6228" w:type="dxa"/>
           </w:tcPr>
           <w:p>
             <w:pPr>
@@ -1637,7 +1617,7 @@
       <w:tr>
         <w:tc>
           <w:tcPr>
-            <w:tcW w:w="470" w:type="dxa"/>
+            <w:tcW w:w="430" w:type="dxa"/>
           </w:tcPr>
           <w:p>
             <w:pPr>
@@ -1665,7 +1645,7 @@
         </w:tc>
         <w:tc>
           <w:tcPr>
-            <w:tcW w:w="3071" w:type="dxa"/>
+            <w:tcW w:w="2264" w:type="dxa"/>
           </w:tcPr>
           <w:p>
             <w:pPr>
@@ -1681,13 +1661,22 @@
                 <w:rFonts w:ascii="Times New Roman" w:hAnsi="Times New Roman"/>
                 <w:lang w:val="id-ID"/>
               </w:rPr>
-              <w:t>Nama / No.Reg.Kapal</w:t>
-            </w:r>
-          </w:p>
-        </w:tc>
-        <w:tc>
-          <w:tcPr>
-            <w:tcW w:w="294" w:type="dxa"/>
+              <w:t xml:space="preserve">Nama / </w:t>
+            </w:r>
+            <w:proofErr w:type="spellStart"/>
+            <w:r>
+              <w:rPr>
+                <w:rFonts w:ascii="Times New Roman" w:hAnsi="Times New Roman"/>
+                <w:lang w:val="id-ID"/>
+              </w:rPr>
+              <w:t>No.Reg.Kapal</w:t>
+            </w:r>
+            <w:proofErr w:type="spellEnd"/>
+          </w:p>
+        </w:tc>
+        <w:tc>
+          <w:tcPr>
+            <w:tcW w:w="284" w:type="dxa"/>
           </w:tcPr>
           <w:p>
             <w:pPr>
@@ -1709,7 +1698,7 @@
         </w:tc>
         <w:tc>
           <w:tcPr>
-            <w:tcW w:w="5361" w:type="dxa"/>
+            <w:tcW w:w="6228" w:type="dxa"/>
           </w:tcPr>
           <w:p>
             <w:pPr>
@@ -1745,7 +1734,7 @@
       <w:tr>
         <w:tc>
           <w:tcPr>
-            <w:tcW w:w="470" w:type="dxa"/>
+            <w:tcW w:w="430" w:type="dxa"/>
           </w:tcPr>
           <w:p>
             <w:pPr>
@@ -1773,7 +1762,7 @@
         </w:tc>
         <w:tc>
           <w:tcPr>
-            <w:tcW w:w="3071" w:type="dxa"/>
+            <w:tcW w:w="2264" w:type="dxa"/>
           </w:tcPr>
           <w:p>
             <w:pPr>
@@ -1795,7 +1784,7 @@
         </w:tc>
         <w:tc>
           <w:tcPr>
-            <w:tcW w:w="294" w:type="dxa"/>
+            <w:tcW w:w="284" w:type="dxa"/>
           </w:tcPr>
           <w:p>
             <w:pPr>
@@ -1817,7 +1806,7 @@
         </w:tc>
         <w:tc>
           <w:tcPr>
-            <w:tcW w:w="5361" w:type="dxa"/>
+            <w:tcW w:w="6228" w:type="dxa"/>
           </w:tcPr>
           <w:p>
             <w:pPr>
@@ -1853,7 +1842,7 @@
       <w:tr>
         <w:tc>
           <w:tcPr>
-            <w:tcW w:w="470" w:type="dxa"/>
+            <w:tcW w:w="430" w:type="dxa"/>
           </w:tcPr>
           <w:p>
             <w:pPr>
@@ -1881,7 +1870,7 @@
         </w:tc>
         <w:tc>
           <w:tcPr>
-            <w:tcW w:w="3071" w:type="dxa"/>
+            <w:tcW w:w="2264" w:type="dxa"/>
           </w:tcPr>
           <w:p>
             <w:pPr>
@@ -1903,7 +1892,7 @@
         </w:tc>
         <w:tc>
           <w:tcPr>
-            <w:tcW w:w="294" w:type="dxa"/>
+            <w:tcW w:w="284" w:type="dxa"/>
           </w:tcPr>
           <w:p>
             <w:pPr>
@@ -1925,7 +1914,7 @@
         </w:tc>
         <w:tc>
           <w:tcPr>
-            <w:tcW w:w="5361" w:type="dxa"/>
+            <w:tcW w:w="6228" w:type="dxa"/>
           </w:tcPr>
           <w:p>
             <w:pPr>
@@ -1950,7 +1939,7 @@
         </w:trPr>
         <w:tc>
           <w:tcPr>
-            <w:tcW w:w="470" w:type="dxa"/>
+            <w:tcW w:w="430" w:type="dxa"/>
           </w:tcPr>
           <w:p>
             <w:pPr>
@@ -1972,7 +1961,7 @@
         </w:tc>
         <w:tc>
           <w:tcPr>
-            <w:tcW w:w="3071" w:type="dxa"/>
+            <w:tcW w:w="2264" w:type="dxa"/>
           </w:tcPr>
           <w:p>
             <w:pPr>
@@ -1994,7 +1983,7 @@
         </w:tc>
         <w:tc>
           <w:tcPr>
-            <w:tcW w:w="294" w:type="dxa"/>
+            <w:tcW w:w="284" w:type="dxa"/>
           </w:tcPr>
           <w:p>
             <w:pPr>
@@ -2016,7 +2005,7 @@
         </w:tc>
         <w:tc>
           <w:tcPr>
-            <w:tcW w:w="5361" w:type="dxa"/>
+            <w:tcW w:w="6228" w:type="dxa"/>
           </w:tcPr>
           <w:p>
             <w:pPr>
@@ -2028,8 +2017,8 @@
               <w:tabs>
                 <w:tab w:val="left" w:pos="823"/>
               </w:tabs>
-              <w:spacing w:before="8" w:line="232" w:lineRule="auto"/>
-              <w:ind w:right="104"/>
+              <w:spacing w:before="8"/>
+              <w:ind w:left="313" w:right="104" w:hanging="218"/>
               <w:jc w:val="both"/>
               <w:rPr>
                 <w:rFonts w:ascii="Times New Roman" w:hAnsi="Times New Roman" w:cs="Times New Roman"/>
@@ -2052,8 +2041,8 @@
               <w:tabs>
                 <w:tab w:val="left" w:pos="823"/>
               </w:tabs>
-              <w:spacing w:before="15" w:line="228" w:lineRule="auto"/>
-              <w:ind w:right="103"/>
+              <w:spacing w:before="15"/>
+              <w:ind w:left="313" w:right="103" w:hanging="218"/>
               <w:jc w:val="both"/>
               <w:rPr>
                 <w:rFonts w:ascii="Times New Roman" w:hAnsi="Times New Roman" w:cs="Times New Roman"/>
@@ -2074,6 +2063,7 @@
                 <w:numId w:val="2"/>
               </w:numPr>
               <w:spacing w:after="0" w:line="240" w:lineRule="auto"/>
+              <w:ind w:left="313" w:hanging="218"/>
               <w:jc w:val="both"/>
               <w:rPr>
                 <w:rFonts w:ascii="Times New Roman" w:hAnsi="Times New Roman"/>

</xml_diff>

<commit_message>
feat: Enhance document processing with new bahan_baku type, PDF generation, and improved error handling
</commit_message>
<xml_diff>
--- a/static/template_skai.docx
+++ b/static/template_skai.docx
@@ -141,77 +141,7 @@
         <w:rPr>
           <w:rFonts w:ascii="Arial" w:hAnsi="Arial" w:cs="Arial"/>
         </w:rPr>
-        <w:t xml:space="preserve">, </w:t>
-      </w:r>
-      <w:proofErr w:type="spellStart"/>
-      <w:r>
-        <w:rPr>
-          <w:rFonts w:ascii="Arial" w:hAnsi="Arial" w:cs="Arial"/>
-        </w:rPr>
-        <w:t>Tarempa</w:t>
-      </w:r>
-      <w:proofErr w:type="spellEnd"/>
-      <w:r>
-        <w:rPr>
-          <w:rFonts w:ascii="Arial" w:hAnsi="Arial" w:cs="Arial"/>
-        </w:rPr>
-        <w:t xml:space="preserve">, </w:t>
-      </w:r>
-      <w:proofErr w:type="spellStart"/>
-      <w:r>
-        <w:rPr>
-          <w:rFonts w:ascii="Arial" w:hAnsi="Arial" w:cs="Arial"/>
-        </w:rPr>
-        <w:t>Siantan</w:t>
-      </w:r>
-      <w:proofErr w:type="spellEnd"/>
-      <w:r>
-        <w:rPr>
-          <w:rFonts w:ascii="Arial" w:hAnsi="Arial" w:cs="Arial"/>
-        </w:rPr>
-        <w:t xml:space="preserve">, </w:t>
-      </w:r>
-      <w:proofErr w:type="spellStart"/>
-      <w:r>
-        <w:rPr>
-          <w:rFonts w:ascii="Arial" w:hAnsi="Arial" w:cs="Arial"/>
-        </w:rPr>
-        <w:t>Kepulauan</w:t>
-      </w:r>
-      <w:proofErr w:type="spellEnd"/>
-      <w:r>
-        <w:rPr>
-          <w:rFonts w:ascii="Arial" w:hAnsi="Arial" w:cs="Arial"/>
-        </w:rPr>
-        <w:t xml:space="preserve"> </w:t>
-      </w:r>
-      <w:proofErr w:type="spellStart"/>
-      <w:r>
-        <w:rPr>
-          <w:rFonts w:ascii="Arial" w:hAnsi="Arial" w:cs="Arial"/>
-        </w:rPr>
-        <w:t>Anambas</w:t>
-      </w:r>
-      <w:proofErr w:type="spellEnd"/>
-      <w:r>
-        <w:rPr>
-          <w:rFonts w:ascii="Arial" w:hAnsi="Arial" w:cs="Arial"/>
-        </w:rPr>
-        <w:t xml:space="preserve">, </w:t>
-      </w:r>
-      <w:proofErr w:type="spellStart"/>
-      <w:r>
-        <w:rPr>
-          <w:rFonts w:ascii="Arial" w:hAnsi="Arial" w:cs="Arial"/>
-        </w:rPr>
-        <w:t>Kepulauan</w:t>
-      </w:r>
-      <w:proofErr w:type="spellEnd"/>
-      <w:r>
-        <w:rPr>
-          <w:rFonts w:ascii="Arial" w:hAnsi="Arial" w:cs="Arial"/>
-        </w:rPr>
-        <w:t xml:space="preserve"> Riau 29791,</w:t>
+        <w:t>, Tarempa, Siantan, Kepulauan Anambas, Kepulauan Riau 29791,</w:t>
       </w:r>
     </w:p>
     <w:p>
@@ -231,16 +161,8 @@
         <w:rPr>
           <w:rFonts w:ascii="Arial" w:hAnsi="Arial" w:cs="Arial"/>
         </w:rPr>
-        <w:t xml:space="preserve"> Pos-</w:t>
-      </w:r>
-      <w:proofErr w:type="spellStart"/>
-      <w:r>
-        <w:rPr>
-          <w:rFonts w:ascii="Arial" w:hAnsi="Arial" w:cs="Arial"/>
-        </w:rPr>
-        <w:t>el</w:t>
-      </w:r>
-      <w:proofErr w:type="spellEnd"/>
+        <w:t xml:space="preserve"> Pos-el</w:t>
+      </w:r>
       <w:r>
         <w:rPr>
           <w:rFonts w:ascii="Arial" w:hAnsi="Arial" w:cs="Arial"/>
@@ -435,18 +357,8 @@
                 <w:color w:val="000000"/>
                 <w:lang w:eastAsia="zh-CN"/>
               </w:rPr>
-              <w:t>{</w:t>
-            </w:r>
-            <w:proofErr w:type="spellStart"/>
-            <w:r>
-              <w:rPr>
-                <w:rFonts w:asciiTheme="majorHAnsi" w:eastAsia="Times New Roman" w:hAnsiTheme="majorHAnsi" w:cstheme="minorHAnsi"/>
-                <w:color w:val="000000"/>
-                <w:lang w:eastAsia="zh-CN"/>
-              </w:rPr>
-              <w:t>kodeSurat</w:t>
-            </w:r>
-            <w:proofErr w:type="spellEnd"/>
+              <w:t>{kodeSurat</w:t>
+            </w:r>
             <w:r>
               <w:rPr>
                 <w:rFonts w:asciiTheme="majorHAnsi" w:eastAsia="Times New Roman" w:hAnsiTheme="majorHAnsi" w:cstheme="minorHAnsi"/>
@@ -554,22 +466,14 @@
         <w:rPr>
           <w:rFonts w:ascii="Times New Roman" w:hAnsi="Times New Roman"/>
         </w:rPr>
-        <w:t>{</w:t>
-      </w:r>
-      <w:proofErr w:type="spellStart"/>
+        <w:t>{nama</w:t>
+      </w:r>
       <w:r>
         <w:rPr>
           <w:rFonts w:ascii="Times New Roman" w:hAnsi="Times New Roman"/>
         </w:rPr>
-        <w:t>nama</w:t>
-      </w:r>
-      <w:r>
-        <w:rPr>
-          <w:rFonts w:ascii="Times New Roman" w:hAnsi="Times New Roman"/>
-        </w:rPr>
         <w:t>Pengirim</w:t>
       </w:r>
-      <w:proofErr w:type="spellEnd"/>
       <w:r>
         <w:rPr>
           <w:rFonts w:ascii="Times New Roman" w:hAnsi="Times New Roman"/>
@@ -623,22 +527,14 @@
         <w:rPr>
           <w:rFonts w:ascii="Times New Roman" w:hAnsi="Times New Roman"/>
         </w:rPr>
-        <w:t>{</w:t>
-      </w:r>
-      <w:proofErr w:type="spellStart"/>
+        <w:t>{alamat</w:t>
+      </w:r>
       <w:r>
         <w:rPr>
           <w:rFonts w:ascii="Times New Roman" w:hAnsi="Times New Roman"/>
         </w:rPr>
-        <w:t>alamat</w:t>
-      </w:r>
-      <w:r>
-        <w:rPr>
-          <w:rFonts w:ascii="Times New Roman" w:hAnsi="Times New Roman"/>
-        </w:rPr>
         <w:t>Pengirim</w:t>
       </w:r>
-      <w:proofErr w:type="spellEnd"/>
       <w:r>
         <w:rPr>
           <w:rFonts w:ascii="Times New Roman" w:hAnsi="Times New Roman"/>
@@ -685,22 +581,14 @@
         <w:rPr>
           <w:rFonts w:ascii="Times New Roman" w:hAnsi="Times New Roman"/>
         </w:rPr>
-        <w:t>{</w:t>
-      </w:r>
-      <w:proofErr w:type="spellStart"/>
+        <w:t>{noHp</w:t>
+      </w:r>
       <w:r>
         <w:rPr>
           <w:rFonts w:ascii="Times New Roman" w:hAnsi="Times New Roman"/>
         </w:rPr>
-        <w:t>noHp</w:t>
-      </w:r>
-      <w:r>
-        <w:rPr>
-          <w:rFonts w:ascii="Times New Roman" w:hAnsi="Times New Roman"/>
-        </w:rPr>
         <w:t>Pengirim</w:t>
       </w:r>
-      <w:proofErr w:type="spellEnd"/>
       <w:r>
         <w:rPr>
           <w:rFonts w:ascii="Times New Roman" w:hAnsi="Times New Roman"/>
@@ -968,27 +856,13 @@
               <w:rPr>
                 <w:rFonts w:ascii="Times New Roman" w:hAnsi="Times New Roman"/>
               </w:rPr>
-              <w:t>{#</w:t>
-            </w:r>
-            <w:proofErr w:type="gramStart"/>
-            <w:r>
-              <w:rPr>
-                <w:rFonts w:ascii="Times New Roman" w:hAnsi="Times New Roman"/>
-              </w:rPr>
-              <w:t>ikan}</w:t>
-            </w:r>
-            <w:r>
-              <w:rPr>
-                <w:rFonts w:ascii="Times New Roman" w:hAnsi="Times New Roman"/>
-              </w:rPr>
-              <w:t>{</w:t>
-            </w:r>
-            <w:proofErr w:type="gramEnd"/>
-            <w:r>
-              <w:rPr>
-                <w:rFonts w:ascii="Times New Roman" w:hAnsi="Times New Roman"/>
-              </w:rPr>
-              <w:t>no}</w:t>
+              <w:t>{#ikan}</w:t>
+            </w:r>
+            <w:r>
+              <w:rPr>
+                <w:rFonts w:ascii="Times New Roman" w:hAnsi="Times New Roman"/>
+              </w:rPr>
+              <w:t>{no}</w:t>
             </w:r>
           </w:p>
         </w:tc>
@@ -1007,21 +881,7 @@
               <w:rPr>
                 <w:rFonts w:ascii="Times New Roman" w:hAnsi="Times New Roman"/>
               </w:rPr>
-              <w:t>{</w:t>
-            </w:r>
-            <w:proofErr w:type="spellStart"/>
-            <w:r>
-              <w:rPr>
-                <w:rFonts w:ascii="Times New Roman" w:hAnsi="Times New Roman"/>
-              </w:rPr>
-              <w:t>nama</w:t>
-            </w:r>
-            <w:proofErr w:type="spellEnd"/>
-            <w:r>
-              <w:rPr>
-                <w:rFonts w:ascii="Times New Roman" w:hAnsi="Times New Roman"/>
-              </w:rPr>
-              <w:t>}</w:t>
+              <w:t>{nama}</w:t>
             </w:r>
           </w:p>
         </w:tc>
@@ -1040,21 +900,7 @@
               <w:rPr>
                 <w:rFonts w:ascii="Times New Roman" w:hAnsi="Times New Roman"/>
               </w:rPr>
-              <w:t>{</w:t>
-            </w:r>
-            <w:proofErr w:type="spellStart"/>
-            <w:r>
-              <w:rPr>
-                <w:rFonts w:ascii="Times New Roman" w:hAnsi="Times New Roman"/>
-              </w:rPr>
-              <w:t>koli</w:t>
-            </w:r>
-            <w:proofErr w:type="spellEnd"/>
-            <w:r>
-              <w:rPr>
-                <w:rFonts w:ascii="Times New Roman" w:hAnsi="Times New Roman"/>
-              </w:rPr>
-              <w:t>}</w:t>
+              <w:t>{koli}</w:t>
             </w:r>
           </w:p>
         </w:tc>
@@ -1098,35 +944,13 @@
               <w:rPr>
                 <w:rFonts w:ascii="Times New Roman" w:hAnsi="Times New Roman"/>
               </w:rPr>
-              <w:t>{</w:t>
-            </w:r>
-            <w:proofErr w:type="spellStart"/>
-            <w:r>
-              <w:rPr>
-                <w:rFonts w:ascii="Times New Roman" w:hAnsi="Times New Roman"/>
-              </w:rPr>
-              <w:t>harga</w:t>
-            </w:r>
-            <w:proofErr w:type="spellEnd"/>
-            <w:proofErr w:type="gramStart"/>
-            <w:r>
-              <w:rPr>
-                <w:rFonts w:ascii="Times New Roman" w:hAnsi="Times New Roman"/>
-              </w:rPr>
-              <w:t>}</w:t>
-            </w:r>
-            <w:r>
-              <w:rPr>
-                <w:rFonts w:ascii="Times New Roman" w:hAnsi="Times New Roman"/>
-              </w:rPr>
-              <w:t>{</w:t>
-            </w:r>
-            <w:proofErr w:type="gramEnd"/>
-            <w:r>
-              <w:rPr>
-                <w:rFonts w:ascii="Times New Roman" w:hAnsi="Times New Roman"/>
-              </w:rPr>
-              <w:t>/}</w:t>
+              <w:t>{harga}</w:t>
+            </w:r>
+            <w:r>
+              <w:rPr>
+                <w:rFonts w:ascii="Times New Roman" w:hAnsi="Times New Roman"/>
+              </w:rPr>
+              <w:t>{/}</w:t>
             </w:r>
           </w:p>
         </w:tc>
@@ -1197,23 +1021,7 @@
                 <w:rFonts w:ascii="Times New Roman" w:hAnsi="Times New Roman"/>
                 <w:b/>
               </w:rPr>
-              <w:t>{</w:t>
-            </w:r>
-            <w:proofErr w:type="spellStart"/>
-            <w:r>
-              <w:rPr>
-                <w:rFonts w:ascii="Times New Roman" w:hAnsi="Times New Roman"/>
-                <w:b/>
-              </w:rPr>
-              <w:t>totalVolume</w:t>
-            </w:r>
-            <w:proofErr w:type="spellEnd"/>
-            <w:r>
-              <w:rPr>
-                <w:rFonts w:ascii="Times New Roman" w:hAnsi="Times New Roman"/>
-                <w:b/>
-              </w:rPr>
-              <w:t>}</w:t>
+              <w:t>{totalVolume}</w:t>
             </w:r>
           </w:p>
         </w:tc>
@@ -1235,23 +1043,7 @@
                 <w:rFonts w:ascii="Times New Roman" w:hAnsi="Times New Roman"/>
                 <w:b/>
               </w:rPr>
-              <w:t>{</w:t>
-            </w:r>
-            <w:proofErr w:type="spellStart"/>
-            <w:r>
-              <w:rPr>
-                <w:rFonts w:ascii="Times New Roman" w:hAnsi="Times New Roman"/>
-                <w:b/>
-              </w:rPr>
-              <w:t>totalHarga</w:t>
-            </w:r>
-            <w:proofErr w:type="spellEnd"/>
-            <w:r>
-              <w:rPr>
-                <w:rFonts w:ascii="Times New Roman" w:hAnsi="Times New Roman"/>
-                <w:b/>
-              </w:rPr>
-              <w:t>}</w:t>
+              <w:t>{totalHarga}</w:t>
             </w:r>
           </w:p>
         </w:tc>
@@ -1371,21 +1163,7 @@
               <w:rPr>
                 <w:rFonts w:ascii="Times New Roman" w:hAnsi="Times New Roman"/>
               </w:rPr>
-              <w:t>{</w:t>
-            </w:r>
-            <w:proofErr w:type="spellStart"/>
-            <w:r>
-              <w:rPr>
-                <w:rFonts w:ascii="Times New Roman" w:hAnsi="Times New Roman"/>
-              </w:rPr>
-              <w:t>namaPenerima</w:t>
-            </w:r>
-            <w:proofErr w:type="spellEnd"/>
-            <w:r>
-              <w:rPr>
-                <w:rFonts w:ascii="Times New Roman" w:hAnsi="Times New Roman"/>
-              </w:rPr>
-              <w:t>}</w:t>
+              <w:t>{namaPenerima}</w:t>
             </w:r>
           </w:p>
         </w:tc>
@@ -1489,14 +1267,12 @@
               </w:rPr>
               <w:t>{</w:t>
             </w:r>
-            <w:proofErr w:type="spellStart"/>
             <w:r>
               <w:rPr>
                 <w:rFonts w:ascii="Times New Roman" w:hAnsi="Times New Roman"/>
               </w:rPr>
               <w:t>alamatPenerima</w:t>
             </w:r>
-            <w:proofErr w:type="spellEnd"/>
             <w:r>
               <w:rPr>
                 <w:rFonts w:ascii="Times New Roman" w:hAnsi="Times New Roman"/>
@@ -1595,21 +1371,7 @@
               <w:rPr>
                 <w:rFonts w:ascii="Times New Roman" w:hAnsi="Times New Roman"/>
               </w:rPr>
-              <w:t>{</w:t>
-            </w:r>
-            <w:proofErr w:type="spellStart"/>
-            <w:r>
-              <w:rPr>
-                <w:rFonts w:ascii="Times New Roman" w:hAnsi="Times New Roman"/>
-              </w:rPr>
-              <w:t>pelabuhanTujuan</w:t>
-            </w:r>
-            <w:proofErr w:type="spellEnd"/>
-            <w:r>
-              <w:rPr>
-                <w:rFonts w:ascii="Times New Roman" w:hAnsi="Times New Roman"/>
-              </w:rPr>
-              <w:t>}</w:t>
+              <w:t>{pelabuhanTujuan}</w:t>
             </w:r>
           </w:p>
         </w:tc>
@@ -1661,17 +1423,8 @@
                 <w:rFonts w:ascii="Times New Roman" w:hAnsi="Times New Roman"/>
                 <w:lang w:val="id-ID"/>
               </w:rPr>
-              <w:t xml:space="preserve">Nama / </w:t>
-            </w:r>
-            <w:proofErr w:type="spellStart"/>
-            <w:r>
-              <w:rPr>
-                <w:rFonts w:ascii="Times New Roman" w:hAnsi="Times New Roman"/>
-                <w:lang w:val="id-ID"/>
-              </w:rPr>
-              <w:t>No.Reg.Kapal</w:t>
-            </w:r>
-            <w:proofErr w:type="spellEnd"/>
+              <w:t>Nama / No.Reg.Kapal</w:t>
+            </w:r>
           </w:p>
         </w:tc>
         <w:tc>
@@ -1712,21 +1465,7 @@
               <w:rPr>
                 <w:rFonts w:ascii="Times New Roman" w:hAnsi="Times New Roman"/>
               </w:rPr>
-              <w:t>{</w:t>
-            </w:r>
-            <w:proofErr w:type="spellStart"/>
-            <w:r>
-              <w:rPr>
-                <w:rFonts w:ascii="Times New Roman" w:hAnsi="Times New Roman"/>
-              </w:rPr>
-              <w:t>namaKapal</w:t>
-            </w:r>
-            <w:proofErr w:type="spellEnd"/>
-            <w:r>
-              <w:rPr>
-                <w:rFonts w:ascii="Times New Roman" w:hAnsi="Times New Roman"/>
-              </w:rPr>
-              <w:t>}</w:t>
+              <w:t>{namaKapal}</w:t>
             </w:r>
           </w:p>
         </w:tc>
@@ -1820,21 +1559,7 @@
               <w:rPr>
                 <w:rFonts w:ascii="Times New Roman" w:hAnsi="Times New Roman"/>
               </w:rPr>
-              <w:t>{</w:t>
-            </w:r>
-            <w:proofErr w:type="spellStart"/>
-            <w:r>
-              <w:rPr>
-                <w:rFonts w:ascii="Times New Roman" w:hAnsi="Times New Roman"/>
-              </w:rPr>
-              <w:t>tanggalPengiriman</w:t>
-            </w:r>
-            <w:proofErr w:type="spellEnd"/>
-            <w:r>
-              <w:rPr>
-                <w:rFonts w:ascii="Times New Roman" w:hAnsi="Times New Roman"/>
-              </w:rPr>
-              <w:t>}</w:t>
+              <w:t>{tanggalPengiriman}</w:t>
             </w:r>
           </w:p>
         </w:tc>
@@ -1928,7 +1653,7 @@
               <w:rPr>
                 <w:rFonts w:ascii="Times New Roman" w:hAnsi="Times New Roman"/>
               </w:rPr>
-              <w:t>TAREMPA</w:t>
+              <w:t>{asalBahanBaku}</w:t>
             </w:r>
           </w:p>
         </w:tc>
@@ -2070,47 +1795,74 @@
                 <w:lang w:val="id-ID"/>
               </w:rPr>
             </w:pPr>
-            <w:proofErr w:type="spellStart"/>
             <w:r>
               <w:rPr>
                 <w:rFonts w:ascii="Times New Roman" w:hAnsi="Times New Roman"/>
                 <w:spacing w:val="-2"/>
               </w:rPr>
-              <w:t>Kelebihan</w:t>
-            </w:r>
-            <w:proofErr w:type="spellEnd"/>
+              <w:t>Kelebihan pemuatan dari</w:t>
+            </w:r>
+            <w:r>
+              <w:rPr>
+                <w:rFonts w:ascii="Times New Roman" w:hAnsi="Times New Roman"/>
+                <w:spacing w:val="-5"/>
+              </w:rPr>
+              <w:t xml:space="preserve"> </w:t>
+            </w:r>
             <w:r>
               <w:rPr>
                 <w:rFonts w:ascii="Times New Roman" w:hAnsi="Times New Roman"/>
                 <w:spacing w:val="-2"/>
               </w:rPr>
+              <w:t>jumlah</w:t>
+            </w:r>
+            <w:r>
+              <w:rPr>
+                <w:rFonts w:ascii="Times New Roman" w:hAnsi="Times New Roman"/>
+                <w:spacing w:val="-5"/>
+              </w:rPr>
               <w:t xml:space="preserve"> </w:t>
             </w:r>
-            <w:proofErr w:type="spellStart"/>
             <w:r>
               <w:rPr>
                 <w:rFonts w:ascii="Times New Roman" w:hAnsi="Times New Roman"/>
                 <w:spacing w:val="-2"/>
               </w:rPr>
-              <w:t>pemuatan</w:t>
-            </w:r>
-            <w:proofErr w:type="spellEnd"/>
+              <w:t>berat/koli</w:t>
+            </w:r>
+            <w:r>
+              <w:rPr>
+                <w:rFonts w:ascii="Times New Roman" w:hAnsi="Times New Roman"/>
+                <w:spacing w:val="-5"/>
+              </w:rPr>
+              <w:t xml:space="preserve"> </w:t>
+            </w:r>
             <w:r>
               <w:rPr>
                 <w:rFonts w:ascii="Times New Roman" w:hAnsi="Times New Roman"/>
                 <w:spacing w:val="-2"/>
               </w:rPr>
+              <w:t xml:space="preserve">dan </w:t>
+            </w:r>
+            <w:r>
+              <w:rPr>
+                <w:rFonts w:ascii="Times New Roman" w:hAnsi="Times New Roman"/>
+              </w:rPr>
+              <w:t>ketidaksesuaian komoditas</w:t>
+            </w:r>
+            <w:r>
+              <w:rPr>
+                <w:rFonts w:ascii="Times New Roman" w:hAnsi="Times New Roman"/>
+                <w:spacing w:val="40"/>
+              </w:rPr>
               <w:t xml:space="preserve"> </w:t>
             </w:r>
-            <w:proofErr w:type="spellStart"/>
-            <w:r>
-              <w:rPr>
-                <w:rFonts w:ascii="Times New Roman" w:hAnsi="Times New Roman"/>
-                <w:spacing w:val="-2"/>
-              </w:rPr>
-              <w:t>dari</w:t>
-            </w:r>
-            <w:proofErr w:type="spellEnd"/>
+            <w:r>
+              <w:rPr>
+                <w:rFonts w:ascii="Times New Roman" w:hAnsi="Times New Roman"/>
+              </w:rPr>
+              <w:t>produk hasil perikanan diatas, diluar tanggung jawab Dinas Perikanan</w:t>
+            </w:r>
             <w:r>
               <w:rPr>
                 <w:rFonts w:ascii="Times New Roman" w:hAnsi="Times New Roman"/>
@@ -2118,15 +1870,25 @@
               </w:rPr>
               <w:t xml:space="preserve"> </w:t>
             </w:r>
-            <w:proofErr w:type="spellStart"/>
-            <w:r>
-              <w:rPr>
-                <w:rFonts w:ascii="Times New Roman" w:hAnsi="Times New Roman"/>
-                <w:spacing w:val="-2"/>
-              </w:rPr>
-              <w:t>jumlah</w:t>
-            </w:r>
-            <w:proofErr w:type="spellEnd"/>
+            <w:r>
+              <w:rPr>
+                <w:rFonts w:ascii="Times New Roman" w:hAnsi="Times New Roman"/>
+              </w:rPr>
+              <w:t>Kabupaten</w:t>
+            </w:r>
+            <w:r>
+              <w:rPr>
+                <w:rFonts w:ascii="Times New Roman" w:hAnsi="Times New Roman"/>
+                <w:spacing w:val="-8"/>
+              </w:rPr>
+              <w:t xml:space="preserve"> </w:t>
+            </w:r>
+            <w:r>
+              <w:rPr>
+                <w:rFonts w:ascii="Times New Roman" w:hAnsi="Times New Roman"/>
+              </w:rPr>
+              <w:t>Kepulauan</w:t>
+            </w:r>
             <w:r>
               <w:rPr>
                 <w:rFonts w:ascii="Times New Roman" w:hAnsi="Times New Roman"/>
@@ -2134,349 +1896,24 @@
               </w:rPr>
               <w:t xml:space="preserve"> </w:t>
             </w:r>
-            <w:proofErr w:type="spellStart"/>
-            <w:r>
-              <w:rPr>
-                <w:rFonts w:ascii="Times New Roman" w:hAnsi="Times New Roman"/>
-                <w:spacing w:val="-2"/>
-              </w:rPr>
-              <w:t>berat</w:t>
-            </w:r>
-            <w:proofErr w:type="spellEnd"/>
-            <w:r>
-              <w:rPr>
-                <w:rFonts w:ascii="Times New Roman" w:hAnsi="Times New Roman"/>
-                <w:spacing w:val="-2"/>
-              </w:rPr>
-              <w:t>/</w:t>
-            </w:r>
-            <w:proofErr w:type="spellStart"/>
-            <w:r>
-              <w:rPr>
-                <w:rFonts w:ascii="Times New Roman" w:hAnsi="Times New Roman"/>
-                <w:spacing w:val="-2"/>
-              </w:rPr>
-              <w:t>koli</w:t>
-            </w:r>
-            <w:proofErr w:type="spellEnd"/>
-            <w:r>
-              <w:rPr>
-                <w:rFonts w:ascii="Times New Roman" w:hAnsi="Times New Roman"/>
-                <w:spacing w:val="-5"/>
+            <w:r>
+              <w:rPr>
+                <w:rFonts w:ascii="Times New Roman" w:hAnsi="Times New Roman"/>
+              </w:rPr>
+              <w:t>Anambas</w:t>
+            </w:r>
+            <w:r>
+              <w:rPr>
+                <w:rFonts w:ascii="Times New Roman" w:hAnsi="Times New Roman"/>
+                <w:spacing w:val="-8"/>
               </w:rPr>
               <w:t xml:space="preserve"> </w:t>
             </w:r>
             <w:r>
               <w:rPr>
                 <w:rFonts w:ascii="Times New Roman" w:hAnsi="Times New Roman"/>
-                <w:spacing w:val="-2"/>
-              </w:rPr>
-              <w:t xml:space="preserve">dan </w:t>
-            </w:r>
-            <w:proofErr w:type="spellStart"/>
-            <w:r>
-              <w:rPr>
-                <w:rFonts w:ascii="Times New Roman" w:hAnsi="Times New Roman"/>
-              </w:rPr>
-              <w:t>ketidaksesuaian</w:t>
-            </w:r>
-            <w:proofErr w:type="spellEnd"/>
-            <w:r>
-              <w:rPr>
-                <w:rFonts w:ascii="Times New Roman" w:hAnsi="Times New Roman"/>
-              </w:rPr>
-              <w:t xml:space="preserve"> </w:t>
-            </w:r>
-            <w:proofErr w:type="spellStart"/>
-            <w:r>
-              <w:rPr>
-                <w:rFonts w:ascii="Times New Roman" w:hAnsi="Times New Roman"/>
-              </w:rPr>
-              <w:t>komoditas</w:t>
-            </w:r>
-            <w:proofErr w:type="spellEnd"/>
-            <w:r>
-              <w:rPr>
-                <w:rFonts w:ascii="Times New Roman" w:hAnsi="Times New Roman"/>
-                <w:spacing w:val="40"/>
-              </w:rPr>
-              <w:t xml:space="preserve"> </w:t>
-            </w:r>
-            <w:proofErr w:type="spellStart"/>
-            <w:r>
-              <w:rPr>
-                <w:rFonts w:ascii="Times New Roman" w:hAnsi="Times New Roman"/>
-              </w:rPr>
-              <w:t>produk</w:t>
-            </w:r>
-            <w:proofErr w:type="spellEnd"/>
-            <w:r>
-              <w:rPr>
-                <w:rFonts w:ascii="Times New Roman" w:hAnsi="Times New Roman"/>
-              </w:rPr>
-              <w:t xml:space="preserve"> </w:t>
-            </w:r>
-            <w:proofErr w:type="spellStart"/>
-            <w:r>
-              <w:rPr>
-                <w:rFonts w:ascii="Times New Roman" w:hAnsi="Times New Roman"/>
-              </w:rPr>
-              <w:t>hasil</w:t>
-            </w:r>
-            <w:proofErr w:type="spellEnd"/>
-            <w:r>
-              <w:rPr>
-                <w:rFonts w:ascii="Times New Roman" w:hAnsi="Times New Roman"/>
-              </w:rPr>
-              <w:t xml:space="preserve"> </w:t>
-            </w:r>
-            <w:proofErr w:type="spellStart"/>
-            <w:r>
-              <w:rPr>
-                <w:rFonts w:ascii="Times New Roman" w:hAnsi="Times New Roman"/>
-              </w:rPr>
-              <w:t>perikanan</w:t>
-            </w:r>
-            <w:proofErr w:type="spellEnd"/>
-            <w:r>
-              <w:rPr>
-                <w:rFonts w:ascii="Times New Roman" w:hAnsi="Times New Roman"/>
-              </w:rPr>
-              <w:t xml:space="preserve"> </w:t>
-            </w:r>
-            <w:proofErr w:type="spellStart"/>
-            <w:r>
-              <w:rPr>
-                <w:rFonts w:ascii="Times New Roman" w:hAnsi="Times New Roman"/>
-              </w:rPr>
-              <w:t>diatas</w:t>
-            </w:r>
-            <w:proofErr w:type="spellEnd"/>
-            <w:r>
-              <w:rPr>
-                <w:rFonts w:ascii="Times New Roman" w:hAnsi="Times New Roman"/>
-              </w:rPr>
-              <w:t xml:space="preserve">, </w:t>
-            </w:r>
-            <w:proofErr w:type="spellStart"/>
-            <w:r>
-              <w:rPr>
-                <w:rFonts w:ascii="Times New Roman" w:hAnsi="Times New Roman"/>
-              </w:rPr>
-              <w:t>diluar</w:t>
-            </w:r>
-            <w:proofErr w:type="spellEnd"/>
-            <w:r>
-              <w:rPr>
-                <w:rFonts w:ascii="Times New Roman" w:hAnsi="Times New Roman"/>
-              </w:rPr>
-              <w:t xml:space="preserve"> </w:t>
-            </w:r>
-            <w:proofErr w:type="spellStart"/>
-            <w:r>
-              <w:rPr>
-                <w:rFonts w:ascii="Times New Roman" w:hAnsi="Times New Roman"/>
-              </w:rPr>
-              <w:t>tanggung</w:t>
-            </w:r>
-            <w:proofErr w:type="spellEnd"/>
-            <w:r>
-              <w:rPr>
-                <w:rFonts w:ascii="Times New Roman" w:hAnsi="Times New Roman"/>
-              </w:rPr>
-              <w:t xml:space="preserve"> </w:t>
-            </w:r>
-            <w:proofErr w:type="spellStart"/>
-            <w:r>
-              <w:rPr>
-                <w:rFonts w:ascii="Times New Roman" w:hAnsi="Times New Roman"/>
-              </w:rPr>
-              <w:t>jawab</w:t>
-            </w:r>
-            <w:proofErr w:type="spellEnd"/>
-            <w:r>
-              <w:rPr>
-                <w:rFonts w:ascii="Times New Roman" w:hAnsi="Times New Roman"/>
-              </w:rPr>
-              <w:t xml:space="preserve"> Dinas </w:t>
-            </w:r>
-            <w:proofErr w:type="spellStart"/>
-            <w:r>
-              <w:rPr>
-                <w:rFonts w:ascii="Times New Roman" w:hAnsi="Times New Roman"/>
-              </w:rPr>
-              <w:t>Perikanan</w:t>
-            </w:r>
-            <w:proofErr w:type="spellEnd"/>
-            <w:r>
-              <w:rPr>
-                <w:rFonts w:ascii="Times New Roman" w:hAnsi="Times New Roman"/>
-                <w:spacing w:val="-5"/>
-              </w:rPr>
-              <w:t xml:space="preserve"> </w:t>
-            </w:r>
-            <w:proofErr w:type="spellStart"/>
-            <w:r>
-              <w:rPr>
-                <w:rFonts w:ascii="Times New Roman" w:hAnsi="Times New Roman"/>
-              </w:rPr>
-              <w:t>Kabupaten</w:t>
-            </w:r>
-            <w:proofErr w:type="spellEnd"/>
-            <w:r>
-              <w:rPr>
-                <w:rFonts w:ascii="Times New Roman" w:hAnsi="Times New Roman"/>
-                <w:spacing w:val="-8"/>
-              </w:rPr>
-              <w:t xml:space="preserve"> </w:t>
-            </w:r>
-            <w:proofErr w:type="spellStart"/>
-            <w:r>
-              <w:rPr>
-                <w:rFonts w:ascii="Times New Roman" w:hAnsi="Times New Roman"/>
-              </w:rPr>
-              <w:t>Kepulauan</w:t>
-            </w:r>
-            <w:proofErr w:type="spellEnd"/>
-            <w:r>
-              <w:rPr>
-                <w:rFonts w:ascii="Times New Roman" w:hAnsi="Times New Roman"/>
-                <w:spacing w:val="-5"/>
-              </w:rPr>
-              <w:t xml:space="preserve"> </w:t>
-            </w:r>
-            <w:proofErr w:type="spellStart"/>
-            <w:r>
-              <w:rPr>
-                <w:rFonts w:ascii="Times New Roman" w:hAnsi="Times New Roman"/>
-              </w:rPr>
-              <w:t>Anambas</w:t>
-            </w:r>
-            <w:proofErr w:type="spellEnd"/>
-            <w:r>
-              <w:rPr>
-                <w:rFonts w:ascii="Times New Roman" w:hAnsi="Times New Roman"/>
-                <w:spacing w:val="-8"/>
-              </w:rPr>
-              <w:t xml:space="preserve"> </w:t>
-            </w:r>
-            <w:r>
-              <w:rPr>
-                <w:rFonts w:ascii="Times New Roman" w:hAnsi="Times New Roman"/>
-              </w:rPr>
-              <w:t xml:space="preserve">dan </w:t>
-            </w:r>
-            <w:proofErr w:type="spellStart"/>
-            <w:r>
-              <w:rPr>
-                <w:rFonts w:ascii="Times New Roman" w:hAnsi="Times New Roman"/>
-              </w:rPr>
-              <w:t>dapat</w:t>
-            </w:r>
-            <w:proofErr w:type="spellEnd"/>
-            <w:r>
-              <w:rPr>
-                <w:rFonts w:ascii="Times New Roman" w:hAnsi="Times New Roman"/>
-              </w:rPr>
-              <w:t xml:space="preserve"> </w:t>
-            </w:r>
-            <w:proofErr w:type="spellStart"/>
-            <w:r>
-              <w:rPr>
-                <w:rFonts w:ascii="Times New Roman" w:hAnsi="Times New Roman"/>
-              </w:rPr>
-              <w:t>dikenakan</w:t>
-            </w:r>
-            <w:proofErr w:type="spellEnd"/>
-            <w:r>
-              <w:rPr>
-                <w:rFonts w:ascii="Times New Roman" w:hAnsi="Times New Roman"/>
-              </w:rPr>
-              <w:t xml:space="preserve"> </w:t>
-            </w:r>
-            <w:proofErr w:type="spellStart"/>
-            <w:r>
-              <w:rPr>
-                <w:rFonts w:ascii="Times New Roman" w:hAnsi="Times New Roman"/>
-              </w:rPr>
-              <w:t>sanksi</w:t>
-            </w:r>
-            <w:proofErr w:type="spellEnd"/>
-            <w:r>
-              <w:rPr>
-                <w:rFonts w:ascii="Times New Roman" w:hAnsi="Times New Roman"/>
-              </w:rPr>
-              <w:t xml:space="preserve"> </w:t>
-            </w:r>
-            <w:proofErr w:type="spellStart"/>
-            <w:r>
-              <w:rPr>
-                <w:rFonts w:ascii="Times New Roman" w:hAnsi="Times New Roman"/>
-              </w:rPr>
-              <w:t>sesuai</w:t>
-            </w:r>
-            <w:proofErr w:type="spellEnd"/>
-            <w:r>
-              <w:rPr>
-                <w:rFonts w:ascii="Times New Roman" w:hAnsi="Times New Roman"/>
-              </w:rPr>
-              <w:t xml:space="preserve"> </w:t>
-            </w:r>
-            <w:proofErr w:type="spellStart"/>
-            <w:r>
-              <w:rPr>
-                <w:rFonts w:ascii="Times New Roman" w:hAnsi="Times New Roman"/>
-              </w:rPr>
-              <w:t>peraturan</w:t>
-            </w:r>
-            <w:proofErr w:type="spellEnd"/>
-            <w:r>
-              <w:rPr>
-                <w:rFonts w:ascii="Times New Roman" w:hAnsi="Times New Roman"/>
-              </w:rPr>
-              <w:t xml:space="preserve"> </w:t>
-            </w:r>
-            <w:proofErr w:type="spellStart"/>
-            <w:r>
-              <w:rPr>
-                <w:rFonts w:ascii="Times New Roman" w:hAnsi="Times New Roman"/>
-              </w:rPr>
-              <w:t>perundang</w:t>
-            </w:r>
-            <w:proofErr w:type="spellEnd"/>
-            <w:r>
-              <w:rPr>
-                <w:rFonts w:ascii="Times New Roman" w:hAnsi="Times New Roman"/>
-              </w:rPr>
-              <w:t xml:space="preserve"> – </w:t>
-            </w:r>
-            <w:proofErr w:type="spellStart"/>
-            <w:r>
-              <w:rPr>
-                <w:rFonts w:ascii="Times New Roman" w:hAnsi="Times New Roman"/>
-              </w:rPr>
-              <w:t>undang</w:t>
-            </w:r>
-            <w:proofErr w:type="spellEnd"/>
-            <w:r>
-              <w:rPr>
-                <w:rFonts w:ascii="Times New Roman" w:hAnsi="Times New Roman"/>
-              </w:rPr>
-              <w:t xml:space="preserve"> yang </w:t>
-            </w:r>
-            <w:proofErr w:type="spellStart"/>
-            <w:r>
-              <w:rPr>
-                <w:rFonts w:ascii="Times New Roman" w:hAnsi="Times New Roman"/>
-              </w:rPr>
-              <w:t>berlaku</w:t>
-            </w:r>
-            <w:proofErr w:type="spellEnd"/>
-            <w:r>
-              <w:rPr>
-                <w:rFonts w:ascii="Times New Roman" w:hAnsi="Times New Roman"/>
-              </w:rPr>
-              <w:t>.</w:t>
+              </w:rPr>
+              <w:t>dan dapat dikenakan sanksi sesuai peraturan perundang – undang yang berlaku.</w:t>
             </w:r>
           </w:p>
         </w:tc>
@@ -2530,22 +1967,14 @@
         <w:rPr>
           <w:rFonts w:asciiTheme="majorHAnsi" w:hAnsiTheme="majorHAnsi" w:cs="Arial"/>
         </w:rPr>
-        <w:t>{</w:t>
-      </w:r>
-      <w:proofErr w:type="spellStart"/>
+        <w:t>{tanggal</w:t>
+      </w:r>
       <w:r>
         <w:rPr>
           <w:rFonts w:asciiTheme="majorHAnsi" w:hAnsiTheme="majorHAnsi" w:cs="Arial"/>
         </w:rPr>
-        <w:t>tanggal</w:t>
-      </w:r>
-      <w:r>
-        <w:rPr>
-          <w:rFonts w:asciiTheme="majorHAnsi" w:hAnsiTheme="majorHAnsi" w:cs="Arial"/>
-        </w:rPr>
         <w:t>TTD</w:t>
       </w:r>
-      <w:proofErr w:type="spellEnd"/>
       <w:r>
         <w:rPr>
           <w:rFonts w:asciiTheme="majorHAnsi" w:hAnsiTheme="majorHAnsi" w:cs="Arial"/>

</xml_diff>